<commit_message>
documento indivual Dharma Herrera listo
</commit_message>
<xml_diff>
--- a/Fase 2/Evidencia individuales/Herrera_Dharma_2.1_APT122_DiarioReflexionFase2.docx
+++ b/Fase 2/Evidencia individuales/Herrera_Dharma_2.1_APT122_DiarioReflexionFase2.docx
@@ -1,6 +1,6 @@
 
 <file path=word/document.xml><?xml version="1.0" encoding="utf-8"?>
-<w:document xmlns:wpc="http://schemas.microsoft.com/office/word/2010/wordprocessingCanvas" xmlns:cx="http://schemas.microsoft.com/office/drawing/2014/chartex" xmlns:mc="http://schemas.openxmlformats.org/markup-compatibility/2006" xmlns:o="urn:schemas-microsoft-com:office:office" xmlns:r="http://schemas.openxmlformats.org/officeDocument/2006/relationships" xmlns:m="http://schemas.openxmlformats.org/officeDocument/2006/math" xmlns:v="urn:schemas-microsoft-com:vml" xmlns:wp14="http://schemas.microsoft.com/office/word/2010/wordprocessingDrawing" xmlns:wp="http://schemas.openxmlformats.org/drawingml/2006/wordprocessingDrawing" xmlns:w10="urn:schemas-microsoft-com:office:word" xmlns:w="http://schemas.openxmlformats.org/wordprocessingml/2006/main" xmlns:w14="http://schemas.microsoft.com/office/word/2010/wordml" xmlns:w15="http://schemas.microsoft.com/office/word/2012/wordml" xmlns:w16se="http://schemas.microsoft.com/office/word/2015/wordml/symex" xmlns:wpg="http://schemas.microsoft.com/office/word/2010/wordprocessingGroup" xmlns:wpi="http://schemas.microsoft.com/office/word/2010/wordprocessingInk" xmlns:wne="http://schemas.microsoft.com/office/word/2006/wordml" xmlns:wps="http://schemas.microsoft.com/office/word/2010/wordprocessingShape" mc:Ignorable="w14 w15 w16se wp14">
+<w:document xmlns:wpc="http://schemas.microsoft.com/office/word/2010/wordprocessingCanvas" xmlns:cx="http://schemas.microsoft.com/office/drawing/2014/chartex" xmlns:cx1="http://schemas.microsoft.com/office/drawing/2015/9/8/chartex" xmlns:cx2="http://schemas.microsoft.com/office/drawing/2015/10/21/chartex" xmlns:cx3="http://schemas.microsoft.com/office/drawing/2016/5/9/chartex" xmlns:cx4="http://schemas.microsoft.com/office/drawing/2016/5/10/chartex" xmlns:cx5="http://schemas.microsoft.com/office/drawing/2016/5/11/chartex" xmlns:cx6="http://schemas.microsoft.com/office/drawing/2016/5/12/chartex" xmlns:cx7="http://schemas.microsoft.com/office/drawing/2016/5/13/chartex" xmlns:cx8="http://schemas.microsoft.com/office/drawing/2016/5/14/chartex" xmlns:mc="http://schemas.openxmlformats.org/markup-compatibility/2006" xmlns:aink="http://schemas.microsoft.com/office/drawing/2016/ink" xmlns:am3d="http://schemas.microsoft.com/office/drawing/2017/model3d" xmlns:o="urn:schemas-microsoft-com:office:office" xmlns:oel="http://schemas.microsoft.com/office/2019/extlst" xmlns:r="http://schemas.openxmlformats.org/officeDocument/2006/relationships" xmlns:m="http://schemas.openxmlformats.org/officeDocument/2006/math" xmlns:v="urn:schemas-microsoft-com:vml" xmlns:wp14="http://schemas.microsoft.com/office/word/2010/wordprocessingDrawing" xmlns:wp="http://schemas.openxmlformats.org/drawingml/2006/wordprocessingDrawing" xmlns:w10="urn:schemas-microsoft-com:office:word" xmlns:w="http://schemas.openxmlformats.org/wordprocessingml/2006/main" xmlns:w14="http://schemas.microsoft.com/office/word/2010/wordml" xmlns:w15="http://schemas.microsoft.com/office/word/2012/wordml" xmlns:w16cex="http://schemas.microsoft.com/office/word/2018/wordml/cex" xmlns:w16cid="http://schemas.microsoft.com/office/word/2016/wordml/cid" xmlns:w16="http://schemas.microsoft.com/office/word/2018/wordml" xmlns:w16du="http://schemas.microsoft.com/office/word/2023/wordml/word16du" xmlns:w16sdtdh="http://schemas.microsoft.com/office/word/2020/wordml/sdtdatahash" xmlns:w16se="http://schemas.microsoft.com/office/word/2015/wordml/symex" xmlns:wpg="http://schemas.microsoft.com/office/word/2010/wordprocessingGroup" xmlns:wpi="http://schemas.microsoft.com/office/word/2010/wordprocessingInk" xmlns:wne="http://schemas.microsoft.com/office/word/2006/wordml" xmlns:wps="http://schemas.microsoft.com/office/word/2010/wordprocessingShape" mc:Ignorable="w14 w15 w16se w16cid w16 w16cex w16sdtdh w16du wp14">
   <w:body>
     <w:p/>
     <w:tbl>
@@ -336,11 +336,32 @@
               <w:jc w:val="both"/>
               <w:rPr>
                 <w:rFonts w:ascii="Calibri" w:hAnsi="Calibri"/>
+                <w:color w:val="1F4E79" w:themeColor="accent1" w:themeShade="80"/>
+              </w:rPr>
+            </w:pPr>
+            <w:r>
+              <w:rPr>
+                <w:rFonts w:ascii="Calibri" w:hAnsi="Calibri"/>
                 <w:b/>
                 <w:bCs/>
                 <w:color w:val="1F4E79" w:themeColor="accent1" w:themeShade="80"/>
               </w:rPr>
-            </w:pPr>
+              <w:br/>
+            </w:r>
+            <w:r>
+              <w:rPr>
+                <w:rFonts w:ascii="Calibri" w:hAnsi="Calibri"/>
+                <w:color w:val="1F4E79" w:themeColor="accent1" w:themeShade="80"/>
+              </w:rPr>
+              <w:t xml:space="preserve">Hasta el momento hemos logrado tanto a nivel grupal como individual las fechas programadas según nuestra carta </w:t>
+            </w:r>
+            <w:r>
+              <w:rPr>
+                <w:rFonts w:ascii="Calibri" w:hAnsi="Calibri"/>
+                <w:color w:val="1F4E79" w:themeColor="accent1" w:themeShade="80"/>
+              </w:rPr>
+              <w:t>Gantt, siento que lo que más no ha facilitado el trabajo es el hecho de que nos hemos organizado bien, trabajamos lo ideal varios días seguidos juntos para ir avanzando, también las tareas individuales nos comprometemos en tenerla en el día acordado de la siguiente junta.</w:t>
+            </w:r>
           </w:p>
           <w:p>
             <w:pPr>
@@ -472,11 +493,23 @@
               <w:jc w:val="both"/>
               <w:rPr>
                 <w:rFonts w:ascii="Calibri" w:hAnsi="Calibri"/>
-                <w:b/>
-                <w:bCs/>
                 <w:color w:val="1F4E79" w:themeColor="accent1" w:themeShade="80"/>
               </w:rPr>
             </w:pPr>
+            <w:r>
+              <w:rPr>
+                <w:rFonts w:ascii="Calibri" w:hAnsi="Calibri"/>
+                <w:color w:val="1F4E79" w:themeColor="accent1" w:themeShade="80"/>
+              </w:rPr>
+              <w:t>El mayor enfrentamiento hasta ahora fue el aprender desde 0 las tecnologías con las cuales íbamos a trabajar para el desarrollo, pero nos comprometimos en un tiempo exacto de solo estudio de las tecnologías</w:t>
+            </w:r>
+            <w:r>
+              <w:rPr>
+                <w:rFonts w:ascii="Calibri" w:hAnsi="Calibri"/>
+                <w:color w:val="1F4E79" w:themeColor="accent1" w:themeShade="80"/>
+              </w:rPr>
+              <w:t>.</w:t>
+            </w:r>
           </w:p>
           <w:p>
             <w:pPr>
@@ -685,7 +718,6 @@
                 <w:sz w:val="24"/>
                 <w:szCs w:val="24"/>
               </w:rPr>
-              <w:lastRenderedPageBreak/>
               <w:t>¿Cómo evalúas tu</w:t>
             </w:r>
             <w:r>
@@ -737,11 +769,16 @@
               <w:jc w:val="both"/>
               <w:rPr>
                 <w:rFonts w:ascii="Calibri" w:hAnsi="Calibri"/>
-                <w:b/>
-                <w:bCs/>
                 <w:color w:val="1F4E79" w:themeColor="accent1" w:themeShade="80"/>
               </w:rPr>
             </w:pPr>
+            <w:r>
+              <w:rPr>
+                <w:rFonts w:ascii="Calibri" w:hAnsi="Calibri"/>
+                <w:color w:val="1F4E79" w:themeColor="accent1" w:themeShade="80"/>
+              </w:rPr>
+              <w:t>La verdad es que en estas semanas me he sentido un poco decaída en el sentido que siento que no he aportado mucho, pero la verdad es que he visto todo lo que tiene que ver con la gestión y los documentos y es una parte importante del desarrollo final del proyecto. Ahora empezare a trabajar junto a mi compañera en las creaciones de las animaciones para el repertorio y posterior empezar a trabajar en la creación de pruebas para testear el proyecto</w:t>
+            </w:r>
           </w:p>
           <w:p>
             <w:pPr>
@@ -874,11 +911,44 @@
               <w:jc w:val="both"/>
               <w:rPr>
                 <w:rFonts w:ascii="Calibri" w:hAnsi="Calibri"/>
-                <w:b/>
-                <w:bCs/>
                 <w:color w:val="1F4E79" w:themeColor="accent1" w:themeShade="80"/>
               </w:rPr>
             </w:pPr>
+            <w:r>
+              <w:rPr>
+                <w:rFonts w:ascii="Calibri" w:hAnsi="Calibri"/>
+                <w:color w:val="1F4E79" w:themeColor="accent1" w:themeShade="80"/>
+              </w:rPr>
+              <w:t xml:space="preserve">Tenemos dudas referentes a la rúbrica, basada en el área de desarrollo del backend con </w:t>
+            </w:r>
+            <w:r>
+              <w:rPr>
+                <w:rFonts w:ascii="Calibri" w:hAnsi="Calibri"/>
+                <w:color w:val="1F4E79" w:themeColor="accent1" w:themeShade="80"/>
+              </w:rPr>
+              <w:t>la</w:t>
+            </w:r>
+            <w:r>
+              <w:rPr>
+                <w:rFonts w:ascii="Calibri" w:hAnsi="Calibri"/>
+                <w:color w:val="1F4E79" w:themeColor="accent1" w:themeShade="80"/>
+              </w:rPr>
+              <w:t xml:space="preserve"> base de datos, dado que nosotros no necesitamos una, preguntar si seria un problema o si podemos justificar el porque no utilizamos una</w:t>
+            </w:r>
+            <w:r>
+              <w:rPr>
+                <w:rFonts w:ascii="Calibri" w:hAnsi="Calibri"/>
+                <w:color w:val="1F4E79" w:themeColor="accent1" w:themeShade="80"/>
+              </w:rPr>
+              <w:t>.</w:t>
+            </w:r>
+            <w:r>
+              <w:rPr>
+                <w:rFonts w:ascii="Calibri" w:hAnsi="Calibri"/>
+                <w:color w:val="1F4E79" w:themeColor="accent1" w:themeShade="80"/>
+              </w:rPr>
+              <w:t xml:space="preserve"> </w:t>
+            </w:r>
           </w:p>
           <w:p>
             <w:pPr>
@@ -1038,6 +1108,15 @@
                 <w:szCs w:val="24"/>
               </w:rPr>
             </w:pPr>
+            <w:r>
+              <w:rPr>
+                <w:rFonts w:eastAsiaTheme="majorEastAsia"/>
+                <w:color w:val="767171" w:themeColor="background2" w:themeShade="80"/>
+                <w:sz w:val="24"/>
+                <w:szCs w:val="24"/>
+              </w:rPr>
+              <w:t>Hasta el momento no, la verdad, hace poco decidimos que la tarea de creación de animaciones que correspondía a Alicia la íbamos apoyar con estas, debido que es demasiado y estamos a poco tiempo.</w:t>
+            </w:r>
           </w:p>
           <w:p>
             <w:pPr>
@@ -1141,8 +1220,6 @@
               </w:rPr>
               <w:t>. APT  grupal</w:t>
             </w:r>
-            <w:bookmarkStart w:id="0" w:name="_GoBack"/>
-            <w:bookmarkEnd w:id="0"/>
           </w:p>
         </w:tc>
       </w:tr>
@@ -1172,6 +1249,7 @@
                 <w:sz w:val="24"/>
                 <w:szCs w:val="24"/>
               </w:rPr>
+              <w:lastRenderedPageBreak/>
               <w:t>¿Cómo evalúan el trabajo en grupo? ¿Qué aspectos positivos destacan? ¿Qué aspectos podrían mejorar?</w:t>
             </w:r>
           </w:p>
@@ -1196,6 +1274,15 @@
                 <w:szCs w:val="24"/>
               </w:rPr>
             </w:pPr>
+            <w:r>
+              <w:rPr>
+                <w:rFonts w:eastAsiaTheme="majorEastAsia"/>
+                <w:color w:val="767171" w:themeColor="background2" w:themeShade="80"/>
+                <w:sz w:val="24"/>
+                <w:szCs w:val="24"/>
+              </w:rPr>
+              <w:t>Encuentro que nuestro equipo está muy bien conformado, nos hemos distribuido de manera equitativa las tareas y en caso de necesitar ayuda nos apoyamos para poder llevar acabo los objetivos en el tiempo determinado.</w:t>
+            </w:r>
           </w:p>
           <w:p>
             <w:pPr>
@@ -1272,7 +1359,7 @@
 </file>
 
 <file path=word/endnotes.xml><?xml version="1.0" encoding="utf-8"?>
-<w:endnotes xmlns:wpc="http://schemas.microsoft.com/office/word/2010/wordprocessingCanvas" xmlns:cx="http://schemas.microsoft.com/office/drawing/2014/chartex" xmlns:mc="http://schemas.openxmlformats.org/markup-compatibility/2006" xmlns:o="urn:schemas-microsoft-com:office:office" xmlns:r="http://schemas.openxmlformats.org/officeDocument/2006/relationships" xmlns:m="http://schemas.openxmlformats.org/officeDocument/2006/math" xmlns:v="urn:schemas-microsoft-com:vml" xmlns:wp14="http://schemas.microsoft.com/office/word/2010/wordprocessingDrawing" xmlns:wp="http://schemas.openxmlformats.org/drawingml/2006/wordprocessingDrawing" xmlns:w10="urn:schemas-microsoft-com:office:word" xmlns:w="http://schemas.openxmlformats.org/wordprocessingml/2006/main" xmlns:w14="http://schemas.microsoft.com/office/word/2010/wordml" xmlns:w15="http://schemas.microsoft.com/office/word/2012/wordml" xmlns:w16se="http://schemas.microsoft.com/office/word/2015/wordml/symex" xmlns:wpg="http://schemas.microsoft.com/office/word/2010/wordprocessingGroup" xmlns:wpi="http://schemas.microsoft.com/office/word/2010/wordprocessingInk" xmlns:wne="http://schemas.microsoft.com/office/word/2006/wordml" xmlns:wps="http://schemas.microsoft.com/office/word/2010/wordprocessingShape" mc:Ignorable="w14 w15 w16se wp14">
+<w:endnotes xmlns:wpc="http://schemas.microsoft.com/office/word/2010/wordprocessingCanvas" xmlns:cx="http://schemas.microsoft.com/office/drawing/2014/chartex" xmlns:cx1="http://schemas.microsoft.com/office/drawing/2015/9/8/chartex" xmlns:cx2="http://schemas.microsoft.com/office/drawing/2015/10/21/chartex" xmlns:cx3="http://schemas.microsoft.com/office/drawing/2016/5/9/chartex" xmlns:cx4="http://schemas.microsoft.com/office/drawing/2016/5/10/chartex" xmlns:cx5="http://schemas.microsoft.com/office/drawing/2016/5/11/chartex" xmlns:cx6="http://schemas.microsoft.com/office/drawing/2016/5/12/chartex" xmlns:cx7="http://schemas.microsoft.com/office/drawing/2016/5/13/chartex" xmlns:cx8="http://schemas.microsoft.com/office/drawing/2016/5/14/chartex" xmlns:mc="http://schemas.openxmlformats.org/markup-compatibility/2006" xmlns:aink="http://schemas.microsoft.com/office/drawing/2016/ink" xmlns:am3d="http://schemas.microsoft.com/office/drawing/2017/model3d" xmlns:o="urn:schemas-microsoft-com:office:office" xmlns:oel="http://schemas.microsoft.com/office/2019/extlst" xmlns:r="http://schemas.openxmlformats.org/officeDocument/2006/relationships" xmlns:m="http://schemas.openxmlformats.org/officeDocument/2006/math" xmlns:v="urn:schemas-microsoft-com:vml" xmlns:wp14="http://schemas.microsoft.com/office/word/2010/wordprocessingDrawing" xmlns:wp="http://schemas.openxmlformats.org/drawingml/2006/wordprocessingDrawing" xmlns:w10="urn:schemas-microsoft-com:office:word" xmlns:w="http://schemas.openxmlformats.org/wordprocessingml/2006/main" xmlns:w14="http://schemas.microsoft.com/office/word/2010/wordml" xmlns:w15="http://schemas.microsoft.com/office/word/2012/wordml" xmlns:w16cex="http://schemas.microsoft.com/office/word/2018/wordml/cex" xmlns:w16cid="http://schemas.microsoft.com/office/word/2016/wordml/cid" xmlns:w16="http://schemas.microsoft.com/office/word/2018/wordml" xmlns:w16du="http://schemas.microsoft.com/office/word/2023/wordml/word16du" xmlns:w16sdtdh="http://schemas.microsoft.com/office/word/2020/wordml/sdtdatahash" xmlns:w16se="http://schemas.microsoft.com/office/word/2015/wordml/symex" xmlns:wpg="http://schemas.microsoft.com/office/word/2010/wordprocessingGroup" xmlns:wpi="http://schemas.microsoft.com/office/word/2010/wordprocessingInk" xmlns:wne="http://schemas.microsoft.com/office/word/2006/wordml" xmlns:wps="http://schemas.microsoft.com/office/word/2010/wordprocessingShape" mc:Ignorable="w14 w15 w16se w16cid w16 w16cex w16sdtdh w16du wp14">
   <w:endnote w:type="separator" w:id="-1">
     <w:p>
       <w:pPr>
@@ -1297,7 +1384,7 @@
 </file>
 
 <file path=word/footer1.xml><?xml version="1.0" encoding="utf-8"?>
-<w:ftr xmlns:wpc="http://schemas.microsoft.com/office/word/2010/wordprocessingCanvas" xmlns:cx="http://schemas.microsoft.com/office/drawing/2014/chartex" xmlns:mc="http://schemas.openxmlformats.org/markup-compatibility/2006" xmlns:o="urn:schemas-microsoft-com:office:office" xmlns:r="http://schemas.openxmlformats.org/officeDocument/2006/relationships" xmlns:m="http://schemas.openxmlformats.org/officeDocument/2006/math" xmlns:v="urn:schemas-microsoft-com:vml" xmlns:wp14="http://schemas.microsoft.com/office/word/2010/wordprocessingDrawing" xmlns:wp="http://schemas.openxmlformats.org/drawingml/2006/wordprocessingDrawing" xmlns:w10="urn:schemas-microsoft-com:office:word" xmlns:w="http://schemas.openxmlformats.org/wordprocessingml/2006/main" xmlns:w14="http://schemas.microsoft.com/office/word/2010/wordml" xmlns:w15="http://schemas.microsoft.com/office/word/2012/wordml" xmlns:w16se="http://schemas.microsoft.com/office/word/2015/wordml/symex" xmlns:wpg="http://schemas.microsoft.com/office/word/2010/wordprocessingGroup" xmlns:wpi="http://schemas.microsoft.com/office/word/2010/wordprocessingInk" xmlns:wne="http://schemas.microsoft.com/office/word/2006/wordml" xmlns:wps="http://schemas.microsoft.com/office/word/2010/wordprocessingShape" mc:Ignorable="w14 w15 w16se wp14">
+<w:ftr xmlns:wpc="http://schemas.microsoft.com/office/word/2010/wordprocessingCanvas" xmlns:cx="http://schemas.microsoft.com/office/drawing/2014/chartex" xmlns:cx1="http://schemas.microsoft.com/office/drawing/2015/9/8/chartex" xmlns:cx2="http://schemas.microsoft.com/office/drawing/2015/10/21/chartex" xmlns:cx3="http://schemas.microsoft.com/office/drawing/2016/5/9/chartex" xmlns:cx4="http://schemas.microsoft.com/office/drawing/2016/5/10/chartex" xmlns:cx5="http://schemas.microsoft.com/office/drawing/2016/5/11/chartex" xmlns:cx6="http://schemas.microsoft.com/office/drawing/2016/5/12/chartex" xmlns:cx7="http://schemas.microsoft.com/office/drawing/2016/5/13/chartex" xmlns:cx8="http://schemas.microsoft.com/office/drawing/2016/5/14/chartex" xmlns:mc="http://schemas.openxmlformats.org/markup-compatibility/2006" xmlns:aink="http://schemas.microsoft.com/office/drawing/2016/ink" xmlns:am3d="http://schemas.microsoft.com/office/drawing/2017/model3d" xmlns:o="urn:schemas-microsoft-com:office:office" xmlns:oel="http://schemas.microsoft.com/office/2019/extlst" xmlns:r="http://schemas.openxmlformats.org/officeDocument/2006/relationships" xmlns:m="http://schemas.openxmlformats.org/officeDocument/2006/math" xmlns:v="urn:schemas-microsoft-com:vml" xmlns:wp14="http://schemas.microsoft.com/office/word/2010/wordprocessingDrawing" xmlns:wp="http://schemas.openxmlformats.org/drawingml/2006/wordprocessingDrawing" xmlns:w10="urn:schemas-microsoft-com:office:word" xmlns:w="http://schemas.openxmlformats.org/wordprocessingml/2006/main" xmlns:w14="http://schemas.microsoft.com/office/word/2010/wordml" xmlns:w15="http://schemas.microsoft.com/office/word/2012/wordml" xmlns:w16cex="http://schemas.microsoft.com/office/word/2018/wordml/cex" xmlns:w16cid="http://schemas.microsoft.com/office/word/2016/wordml/cid" xmlns:w16="http://schemas.microsoft.com/office/word/2018/wordml" xmlns:w16du="http://schemas.microsoft.com/office/word/2023/wordml/word16du" xmlns:w16sdtdh="http://schemas.microsoft.com/office/word/2020/wordml/sdtdatahash" xmlns:w16se="http://schemas.microsoft.com/office/word/2015/wordml/symex" xmlns:wpg="http://schemas.microsoft.com/office/word/2010/wordprocessingGroup" xmlns:wpi="http://schemas.microsoft.com/office/word/2010/wordprocessingInk" xmlns:wne="http://schemas.microsoft.com/office/word/2006/wordml" xmlns:wps="http://schemas.microsoft.com/office/word/2010/wordprocessingShape" mc:Ignorable="w14 w15 w16se w16cid w16 w16cex w16sdtdh w16du wp14">
   <w:sdt>
     <w:sdtPr>
       <w:id w:val="-937982979"/>
@@ -1306,7 +1393,6 @@
         <w:docPartUnique/>
       </w:docPartObj>
     </w:sdtPr>
-    <w:sdtEndPr/>
     <w:sdtContent>
       <w:p>
         <w:pPr>
@@ -1585,7 +1671,7 @@
 </file>
 
 <file path=word/footnotes.xml><?xml version="1.0" encoding="utf-8"?>
-<w:footnotes xmlns:wpc="http://schemas.microsoft.com/office/word/2010/wordprocessingCanvas" xmlns:cx="http://schemas.microsoft.com/office/drawing/2014/chartex" xmlns:mc="http://schemas.openxmlformats.org/markup-compatibility/2006" xmlns:o="urn:schemas-microsoft-com:office:office" xmlns:r="http://schemas.openxmlformats.org/officeDocument/2006/relationships" xmlns:m="http://schemas.openxmlformats.org/officeDocument/2006/math" xmlns:v="urn:schemas-microsoft-com:vml" xmlns:wp14="http://schemas.microsoft.com/office/word/2010/wordprocessingDrawing" xmlns:wp="http://schemas.openxmlformats.org/drawingml/2006/wordprocessingDrawing" xmlns:w10="urn:schemas-microsoft-com:office:word" xmlns:w="http://schemas.openxmlformats.org/wordprocessingml/2006/main" xmlns:w14="http://schemas.microsoft.com/office/word/2010/wordml" xmlns:w15="http://schemas.microsoft.com/office/word/2012/wordml" xmlns:w16se="http://schemas.microsoft.com/office/word/2015/wordml/symex" xmlns:wpg="http://schemas.microsoft.com/office/word/2010/wordprocessingGroup" xmlns:wpi="http://schemas.microsoft.com/office/word/2010/wordprocessingInk" xmlns:wne="http://schemas.microsoft.com/office/word/2006/wordml" xmlns:wps="http://schemas.microsoft.com/office/word/2010/wordprocessingShape" mc:Ignorable="w14 w15 w16se wp14">
+<w:footnotes xmlns:wpc="http://schemas.microsoft.com/office/word/2010/wordprocessingCanvas" xmlns:cx="http://schemas.microsoft.com/office/drawing/2014/chartex" xmlns:cx1="http://schemas.microsoft.com/office/drawing/2015/9/8/chartex" xmlns:cx2="http://schemas.microsoft.com/office/drawing/2015/10/21/chartex" xmlns:cx3="http://schemas.microsoft.com/office/drawing/2016/5/9/chartex" xmlns:cx4="http://schemas.microsoft.com/office/drawing/2016/5/10/chartex" xmlns:cx5="http://schemas.microsoft.com/office/drawing/2016/5/11/chartex" xmlns:cx6="http://schemas.microsoft.com/office/drawing/2016/5/12/chartex" xmlns:cx7="http://schemas.microsoft.com/office/drawing/2016/5/13/chartex" xmlns:cx8="http://schemas.microsoft.com/office/drawing/2016/5/14/chartex" xmlns:mc="http://schemas.openxmlformats.org/markup-compatibility/2006" xmlns:aink="http://schemas.microsoft.com/office/drawing/2016/ink" xmlns:am3d="http://schemas.microsoft.com/office/drawing/2017/model3d" xmlns:o="urn:schemas-microsoft-com:office:office" xmlns:oel="http://schemas.microsoft.com/office/2019/extlst" xmlns:r="http://schemas.openxmlformats.org/officeDocument/2006/relationships" xmlns:m="http://schemas.openxmlformats.org/officeDocument/2006/math" xmlns:v="urn:schemas-microsoft-com:vml" xmlns:wp14="http://schemas.microsoft.com/office/word/2010/wordprocessingDrawing" xmlns:wp="http://schemas.openxmlformats.org/drawingml/2006/wordprocessingDrawing" xmlns:w10="urn:schemas-microsoft-com:office:word" xmlns:w="http://schemas.openxmlformats.org/wordprocessingml/2006/main" xmlns:w14="http://schemas.microsoft.com/office/word/2010/wordml" xmlns:w15="http://schemas.microsoft.com/office/word/2012/wordml" xmlns:w16cex="http://schemas.microsoft.com/office/word/2018/wordml/cex" xmlns:w16cid="http://schemas.microsoft.com/office/word/2016/wordml/cid" xmlns:w16="http://schemas.microsoft.com/office/word/2018/wordml" xmlns:w16du="http://schemas.microsoft.com/office/word/2023/wordml/word16du" xmlns:w16sdtdh="http://schemas.microsoft.com/office/word/2020/wordml/sdtdatahash" xmlns:w16se="http://schemas.microsoft.com/office/word/2015/wordml/symex" xmlns:wpg="http://schemas.microsoft.com/office/word/2010/wordprocessingGroup" xmlns:wpi="http://schemas.microsoft.com/office/word/2010/wordprocessingInk" xmlns:wne="http://schemas.microsoft.com/office/word/2006/wordml" xmlns:wps="http://schemas.microsoft.com/office/word/2010/wordprocessingShape" mc:Ignorable="w14 w15 w16se w16cid w16 w16cex w16sdtdh w16du wp14">
   <w:footnote w:type="separator" w:id="-1">
     <w:p>
       <w:pPr>
@@ -1610,7 +1696,7 @@
 </file>
 
 <file path=word/header1.xml><?xml version="1.0" encoding="utf-8"?>
-<w:hdr xmlns:wpc="http://schemas.microsoft.com/office/word/2010/wordprocessingCanvas" xmlns:cx="http://schemas.microsoft.com/office/drawing/2014/chartex" xmlns:mc="http://schemas.openxmlformats.org/markup-compatibility/2006" xmlns:o="urn:schemas-microsoft-com:office:office" xmlns:r="http://schemas.openxmlformats.org/officeDocument/2006/relationships" xmlns:m="http://schemas.openxmlformats.org/officeDocument/2006/math" xmlns:v="urn:schemas-microsoft-com:vml" xmlns:wp14="http://schemas.microsoft.com/office/word/2010/wordprocessingDrawing" xmlns:wp="http://schemas.openxmlformats.org/drawingml/2006/wordprocessingDrawing" xmlns:w10="urn:schemas-microsoft-com:office:word" xmlns:w="http://schemas.openxmlformats.org/wordprocessingml/2006/main" xmlns:w14="http://schemas.microsoft.com/office/word/2010/wordml" xmlns:w15="http://schemas.microsoft.com/office/word/2012/wordml" xmlns:w16se="http://schemas.microsoft.com/office/word/2015/wordml/symex" xmlns:wpg="http://schemas.microsoft.com/office/word/2010/wordprocessingGroup" xmlns:wpi="http://schemas.microsoft.com/office/word/2010/wordprocessingInk" xmlns:wne="http://schemas.microsoft.com/office/word/2006/wordml" xmlns:wps="http://schemas.microsoft.com/office/word/2010/wordprocessingShape" mc:Ignorable="w14 w15 w16se wp14">
+<w:hdr xmlns:wpc="http://schemas.microsoft.com/office/word/2010/wordprocessingCanvas" xmlns:cx="http://schemas.microsoft.com/office/drawing/2014/chartex" xmlns:cx1="http://schemas.microsoft.com/office/drawing/2015/9/8/chartex" xmlns:cx2="http://schemas.microsoft.com/office/drawing/2015/10/21/chartex" xmlns:cx3="http://schemas.microsoft.com/office/drawing/2016/5/9/chartex" xmlns:cx4="http://schemas.microsoft.com/office/drawing/2016/5/10/chartex" xmlns:cx5="http://schemas.microsoft.com/office/drawing/2016/5/11/chartex" xmlns:cx6="http://schemas.microsoft.com/office/drawing/2016/5/12/chartex" xmlns:cx7="http://schemas.microsoft.com/office/drawing/2016/5/13/chartex" xmlns:cx8="http://schemas.microsoft.com/office/drawing/2016/5/14/chartex" xmlns:mc="http://schemas.openxmlformats.org/markup-compatibility/2006" xmlns:aink="http://schemas.microsoft.com/office/drawing/2016/ink" xmlns:am3d="http://schemas.microsoft.com/office/drawing/2017/model3d" xmlns:o="urn:schemas-microsoft-com:office:office" xmlns:oel="http://schemas.microsoft.com/office/2019/extlst" xmlns:r="http://schemas.openxmlformats.org/officeDocument/2006/relationships" xmlns:m="http://schemas.openxmlformats.org/officeDocument/2006/math" xmlns:v="urn:schemas-microsoft-com:vml" xmlns:wp14="http://schemas.microsoft.com/office/word/2010/wordprocessingDrawing" xmlns:wp="http://schemas.openxmlformats.org/drawingml/2006/wordprocessingDrawing" xmlns:w10="urn:schemas-microsoft-com:office:word" xmlns:w="http://schemas.openxmlformats.org/wordprocessingml/2006/main" xmlns:w14="http://schemas.microsoft.com/office/word/2010/wordml" xmlns:w15="http://schemas.microsoft.com/office/word/2012/wordml" xmlns:w16cex="http://schemas.microsoft.com/office/word/2018/wordml/cex" xmlns:w16cid="http://schemas.microsoft.com/office/word/2016/wordml/cid" xmlns:w16="http://schemas.microsoft.com/office/word/2018/wordml" xmlns:w16du="http://schemas.microsoft.com/office/word/2023/wordml/word16du" xmlns:w16sdtdh="http://schemas.microsoft.com/office/word/2020/wordml/sdtdatahash" xmlns:w16se="http://schemas.microsoft.com/office/word/2015/wordml/symex" xmlns:wpg="http://schemas.microsoft.com/office/word/2010/wordprocessingGroup" xmlns:wpi="http://schemas.microsoft.com/office/word/2010/wordprocessingInk" xmlns:wne="http://schemas.microsoft.com/office/word/2006/wordml" xmlns:wps="http://schemas.microsoft.com/office/word/2010/wordprocessingShape" mc:Ignorable="w14 w15 w16se w16cid w16 w16cex w16sdtdh w16du wp14">
   <w:tbl>
     <w:tblPr>
       <w:tblStyle w:val="Tablaconcuadrcula"/>
@@ -1790,7 +1876,7 @@
 </file>
 
 <file path=word/header2.xml><?xml version="1.0" encoding="utf-8"?>
-<w:hdr xmlns:wpc="http://schemas.microsoft.com/office/word/2010/wordprocessingCanvas" xmlns:cx="http://schemas.microsoft.com/office/drawing/2014/chartex" xmlns:mc="http://schemas.openxmlformats.org/markup-compatibility/2006" xmlns:o="urn:schemas-microsoft-com:office:office" xmlns:r="http://schemas.openxmlformats.org/officeDocument/2006/relationships" xmlns:m="http://schemas.openxmlformats.org/officeDocument/2006/math" xmlns:v="urn:schemas-microsoft-com:vml" xmlns:wp14="http://schemas.microsoft.com/office/word/2010/wordprocessingDrawing" xmlns:wp="http://schemas.openxmlformats.org/drawingml/2006/wordprocessingDrawing" xmlns:w10="urn:schemas-microsoft-com:office:word" xmlns:w="http://schemas.openxmlformats.org/wordprocessingml/2006/main" xmlns:w14="http://schemas.microsoft.com/office/word/2010/wordml" xmlns:w15="http://schemas.microsoft.com/office/word/2012/wordml" xmlns:w16se="http://schemas.microsoft.com/office/word/2015/wordml/symex" xmlns:wpg="http://schemas.microsoft.com/office/word/2010/wordprocessingGroup" xmlns:wpi="http://schemas.microsoft.com/office/word/2010/wordprocessingInk" xmlns:wne="http://schemas.microsoft.com/office/word/2006/wordml" xmlns:wps="http://schemas.microsoft.com/office/word/2010/wordprocessingShape" mc:Ignorable="w14 w15 w16se wp14">
+<w:hdr xmlns:wpc="http://schemas.microsoft.com/office/word/2010/wordprocessingCanvas" xmlns:cx="http://schemas.microsoft.com/office/drawing/2014/chartex" xmlns:cx1="http://schemas.microsoft.com/office/drawing/2015/9/8/chartex" xmlns:cx2="http://schemas.microsoft.com/office/drawing/2015/10/21/chartex" xmlns:cx3="http://schemas.microsoft.com/office/drawing/2016/5/9/chartex" xmlns:cx4="http://schemas.microsoft.com/office/drawing/2016/5/10/chartex" xmlns:cx5="http://schemas.microsoft.com/office/drawing/2016/5/11/chartex" xmlns:cx6="http://schemas.microsoft.com/office/drawing/2016/5/12/chartex" xmlns:cx7="http://schemas.microsoft.com/office/drawing/2016/5/13/chartex" xmlns:cx8="http://schemas.microsoft.com/office/drawing/2016/5/14/chartex" xmlns:mc="http://schemas.openxmlformats.org/markup-compatibility/2006" xmlns:aink="http://schemas.microsoft.com/office/drawing/2016/ink" xmlns:am3d="http://schemas.microsoft.com/office/drawing/2017/model3d" xmlns:o="urn:schemas-microsoft-com:office:office" xmlns:oel="http://schemas.microsoft.com/office/2019/extlst" xmlns:r="http://schemas.openxmlformats.org/officeDocument/2006/relationships" xmlns:m="http://schemas.openxmlformats.org/officeDocument/2006/math" xmlns:v="urn:schemas-microsoft-com:vml" xmlns:wp14="http://schemas.microsoft.com/office/word/2010/wordprocessingDrawing" xmlns:wp="http://schemas.openxmlformats.org/drawingml/2006/wordprocessingDrawing" xmlns:w10="urn:schemas-microsoft-com:office:word" xmlns:w="http://schemas.openxmlformats.org/wordprocessingml/2006/main" xmlns:w14="http://schemas.microsoft.com/office/word/2010/wordml" xmlns:w15="http://schemas.microsoft.com/office/word/2012/wordml" xmlns:w16cex="http://schemas.microsoft.com/office/word/2018/wordml/cex" xmlns:w16cid="http://schemas.microsoft.com/office/word/2016/wordml/cid" xmlns:w16="http://schemas.microsoft.com/office/word/2018/wordml" xmlns:w16du="http://schemas.microsoft.com/office/word/2023/wordml/word16du" xmlns:w16sdtdh="http://schemas.microsoft.com/office/word/2020/wordml/sdtdatahash" xmlns:w16se="http://schemas.microsoft.com/office/word/2015/wordml/symex" xmlns:wpg="http://schemas.microsoft.com/office/word/2010/wordprocessingGroup" xmlns:wpi="http://schemas.microsoft.com/office/word/2010/wordprocessingInk" xmlns:wne="http://schemas.microsoft.com/office/word/2006/wordml" xmlns:wps="http://schemas.microsoft.com/office/word/2010/wordprocessingShape" mc:Ignorable="w14 w15 w16se w16cid w16 w16cex w16sdtdh w16du wp14">
   <w:tbl>
     <w:tblPr>
       <w:tblStyle w:val="Tablaconcuadrcula"/>
@@ -2065,7 +2151,7 @@
 </file>
 
 <file path=word/numbering.xml><?xml version="1.0" encoding="utf-8"?>
-<w:numbering xmlns:wpc="http://schemas.microsoft.com/office/word/2010/wordprocessingCanvas" xmlns:cx="http://schemas.microsoft.com/office/drawing/2014/chartex" xmlns:mc="http://schemas.openxmlformats.org/markup-compatibility/2006" xmlns:o="urn:schemas-microsoft-com:office:office" xmlns:r="http://schemas.openxmlformats.org/officeDocument/2006/relationships" xmlns:m="http://schemas.openxmlformats.org/officeDocument/2006/math" xmlns:v="urn:schemas-microsoft-com:vml" xmlns:wp14="http://schemas.microsoft.com/office/word/2010/wordprocessingDrawing" xmlns:wp="http://schemas.openxmlformats.org/drawingml/2006/wordprocessingDrawing" xmlns:w10="urn:schemas-microsoft-com:office:word" xmlns:w="http://schemas.openxmlformats.org/wordprocessingml/2006/main" xmlns:w14="http://schemas.microsoft.com/office/word/2010/wordml" xmlns:w15="http://schemas.microsoft.com/office/word/2012/wordml" xmlns:w16se="http://schemas.microsoft.com/office/word/2015/wordml/symex" xmlns:wpg="http://schemas.microsoft.com/office/word/2010/wordprocessingGroup" xmlns:wpi="http://schemas.microsoft.com/office/word/2010/wordprocessingInk" xmlns:wne="http://schemas.microsoft.com/office/word/2006/wordml" xmlns:wps="http://schemas.microsoft.com/office/word/2010/wordprocessingShape" mc:Ignorable="w14 w15 w16se wp14">
+<w:numbering xmlns:wpc="http://schemas.microsoft.com/office/word/2010/wordprocessingCanvas" xmlns:cx="http://schemas.microsoft.com/office/drawing/2014/chartex" xmlns:cx1="http://schemas.microsoft.com/office/drawing/2015/9/8/chartex" xmlns:cx2="http://schemas.microsoft.com/office/drawing/2015/10/21/chartex" xmlns:cx3="http://schemas.microsoft.com/office/drawing/2016/5/9/chartex" xmlns:cx4="http://schemas.microsoft.com/office/drawing/2016/5/10/chartex" xmlns:cx5="http://schemas.microsoft.com/office/drawing/2016/5/11/chartex" xmlns:cx6="http://schemas.microsoft.com/office/drawing/2016/5/12/chartex" xmlns:cx7="http://schemas.microsoft.com/office/drawing/2016/5/13/chartex" xmlns:cx8="http://schemas.microsoft.com/office/drawing/2016/5/14/chartex" xmlns:mc="http://schemas.openxmlformats.org/markup-compatibility/2006" xmlns:aink="http://schemas.microsoft.com/office/drawing/2016/ink" xmlns:am3d="http://schemas.microsoft.com/office/drawing/2017/model3d" xmlns:o="urn:schemas-microsoft-com:office:office" xmlns:oel="http://schemas.microsoft.com/office/2019/extlst" xmlns:r="http://schemas.openxmlformats.org/officeDocument/2006/relationships" xmlns:m="http://schemas.openxmlformats.org/officeDocument/2006/math" xmlns:v="urn:schemas-microsoft-com:vml" xmlns:wp14="http://schemas.microsoft.com/office/word/2010/wordprocessingDrawing" xmlns:wp="http://schemas.openxmlformats.org/drawingml/2006/wordprocessingDrawing" xmlns:w10="urn:schemas-microsoft-com:office:word" xmlns:w="http://schemas.openxmlformats.org/wordprocessingml/2006/main" xmlns:w14="http://schemas.microsoft.com/office/word/2010/wordml" xmlns:w15="http://schemas.microsoft.com/office/word/2012/wordml" xmlns:w16cex="http://schemas.microsoft.com/office/word/2018/wordml/cex" xmlns:w16cid="http://schemas.microsoft.com/office/word/2016/wordml/cid" xmlns:w16="http://schemas.microsoft.com/office/word/2018/wordml" xmlns:w16du="http://schemas.microsoft.com/office/word/2023/wordml/word16du" xmlns:w16sdtdh="http://schemas.microsoft.com/office/word/2020/wordml/sdtdatahash" xmlns:w16se="http://schemas.microsoft.com/office/word/2015/wordml/symex" xmlns:wpg="http://schemas.microsoft.com/office/word/2010/wordprocessingGroup" xmlns:wpi="http://schemas.microsoft.com/office/word/2010/wordprocessingInk" xmlns:wne="http://schemas.microsoft.com/office/word/2006/wordml" xmlns:wps="http://schemas.microsoft.com/office/word/2010/wordprocessingShape" mc:Ignorable="w14 w15 w16se w16cid w16 w16cex w16sdtdh w16du wp14">
   <w:abstractNum w:abstractNumId="0" w15:restartNumberingAfterBreak="0">
     <w:nsid w:val="049156A1"/>
     <w:multiLevelType w:val="hybridMultilevel"/>
@@ -6639,124 +6725,124 @@
       </w:rPr>
     </w:lvl>
   </w:abstractNum>
-  <w:num w:numId="1">
+  <w:num w:numId="1" w16cid:durableId="1184052250">
     <w:abstractNumId w:val="3"/>
   </w:num>
-  <w:num w:numId="2">
+  <w:num w:numId="2" w16cid:durableId="509298383">
     <w:abstractNumId w:val="8"/>
   </w:num>
-  <w:num w:numId="3">
+  <w:num w:numId="3" w16cid:durableId="1366053935">
     <w:abstractNumId w:val="12"/>
   </w:num>
-  <w:num w:numId="4">
+  <w:num w:numId="4" w16cid:durableId="375742480">
     <w:abstractNumId w:val="28"/>
   </w:num>
-  <w:num w:numId="5">
+  <w:num w:numId="5" w16cid:durableId="155534911">
     <w:abstractNumId w:val="30"/>
   </w:num>
-  <w:num w:numId="6">
+  <w:num w:numId="6" w16cid:durableId="457141003">
     <w:abstractNumId w:val="4"/>
   </w:num>
-  <w:num w:numId="7">
+  <w:num w:numId="7" w16cid:durableId="184103172">
     <w:abstractNumId w:val="11"/>
   </w:num>
-  <w:num w:numId="8">
+  <w:num w:numId="8" w16cid:durableId="731000445">
     <w:abstractNumId w:val="19"/>
   </w:num>
-  <w:num w:numId="9">
+  <w:num w:numId="9" w16cid:durableId="497307244">
     <w:abstractNumId w:val="15"/>
   </w:num>
-  <w:num w:numId="10">
+  <w:num w:numId="10" w16cid:durableId="1957563682">
     <w:abstractNumId w:val="9"/>
   </w:num>
-  <w:num w:numId="11">
+  <w:num w:numId="11" w16cid:durableId="1670061301">
     <w:abstractNumId w:val="24"/>
   </w:num>
-  <w:num w:numId="12">
+  <w:num w:numId="12" w16cid:durableId="994796192">
     <w:abstractNumId w:val="35"/>
   </w:num>
-  <w:num w:numId="13">
+  <w:num w:numId="13" w16cid:durableId="1871412850">
     <w:abstractNumId w:val="29"/>
   </w:num>
-  <w:num w:numId="14">
+  <w:num w:numId="14" w16cid:durableId="717053136">
     <w:abstractNumId w:val="1"/>
   </w:num>
-  <w:num w:numId="15">
+  <w:num w:numId="15" w16cid:durableId="1624772189">
     <w:abstractNumId w:val="36"/>
   </w:num>
-  <w:num w:numId="16">
+  <w:num w:numId="16" w16cid:durableId="1253472515">
     <w:abstractNumId w:val="21"/>
   </w:num>
-  <w:num w:numId="17">
+  <w:num w:numId="17" w16cid:durableId="201291991">
     <w:abstractNumId w:val="17"/>
   </w:num>
-  <w:num w:numId="18">
+  <w:num w:numId="18" w16cid:durableId="4942312">
     <w:abstractNumId w:val="31"/>
   </w:num>
-  <w:num w:numId="19">
+  <w:num w:numId="19" w16cid:durableId="855967075">
     <w:abstractNumId w:val="10"/>
   </w:num>
-  <w:num w:numId="20">
+  <w:num w:numId="20" w16cid:durableId="336463184">
     <w:abstractNumId w:val="39"/>
   </w:num>
-  <w:num w:numId="21">
+  <w:num w:numId="21" w16cid:durableId="136193885">
     <w:abstractNumId w:val="34"/>
   </w:num>
-  <w:num w:numId="22">
+  <w:num w:numId="22" w16cid:durableId="592859493">
     <w:abstractNumId w:val="13"/>
   </w:num>
-  <w:num w:numId="23">
+  <w:num w:numId="23" w16cid:durableId="580991825">
     <w:abstractNumId w:val="14"/>
   </w:num>
-  <w:num w:numId="24">
+  <w:num w:numId="24" w16cid:durableId="1118181954">
     <w:abstractNumId w:val="5"/>
   </w:num>
-  <w:num w:numId="25">
+  <w:num w:numId="25" w16cid:durableId="554238340">
     <w:abstractNumId w:val="16"/>
   </w:num>
-  <w:num w:numId="26">
+  <w:num w:numId="26" w16cid:durableId="218564741">
     <w:abstractNumId w:val="20"/>
   </w:num>
-  <w:num w:numId="27">
+  <w:num w:numId="27" w16cid:durableId="189346816">
     <w:abstractNumId w:val="23"/>
   </w:num>
-  <w:num w:numId="28">
+  <w:num w:numId="28" w16cid:durableId="904297399">
     <w:abstractNumId w:val="0"/>
   </w:num>
-  <w:num w:numId="29">
+  <w:num w:numId="29" w16cid:durableId="242572703">
     <w:abstractNumId w:val="18"/>
   </w:num>
-  <w:num w:numId="30">
+  <w:num w:numId="30" w16cid:durableId="406651495">
     <w:abstractNumId w:val="22"/>
   </w:num>
-  <w:num w:numId="31">
+  <w:num w:numId="31" w16cid:durableId="1864787122">
     <w:abstractNumId w:val="2"/>
   </w:num>
-  <w:num w:numId="32">
+  <w:num w:numId="32" w16cid:durableId="1482623298">
     <w:abstractNumId w:val="7"/>
   </w:num>
-  <w:num w:numId="33">
+  <w:num w:numId="33" w16cid:durableId="1860773183">
     <w:abstractNumId w:val="32"/>
   </w:num>
-  <w:num w:numId="34">
+  <w:num w:numId="34" w16cid:durableId="960303571">
     <w:abstractNumId w:val="38"/>
   </w:num>
-  <w:num w:numId="35">
+  <w:num w:numId="35" w16cid:durableId="896471433">
     <w:abstractNumId w:val="6"/>
   </w:num>
-  <w:num w:numId="36">
+  <w:num w:numId="36" w16cid:durableId="1367870893">
     <w:abstractNumId w:val="25"/>
   </w:num>
-  <w:num w:numId="37">
+  <w:num w:numId="37" w16cid:durableId="1130783153">
     <w:abstractNumId w:val="37"/>
   </w:num>
-  <w:num w:numId="38">
+  <w:num w:numId="38" w16cid:durableId="34623145">
     <w:abstractNumId w:val="27"/>
   </w:num>
-  <w:num w:numId="39">
+  <w:num w:numId="39" w16cid:durableId="1801991148">
     <w:abstractNumId w:val="26"/>
   </w:num>
-  <w:num w:numId="40">
+  <w:num w:numId="40" w16cid:durableId="972562906">
     <w:abstractNumId w:val="33"/>
   </w:num>
   <w:numIdMacAtCleanup w:val="18"/>
@@ -6764,7 +6850,7 @@
 </file>
 
 <file path=word/styles.xml><?xml version="1.0" encoding="utf-8"?>
-<w:styles xmlns:mc="http://schemas.openxmlformats.org/markup-compatibility/2006" xmlns:r="http://schemas.openxmlformats.org/officeDocument/2006/relationships" xmlns:w="http://schemas.openxmlformats.org/wordprocessingml/2006/main" xmlns:w14="http://schemas.microsoft.com/office/word/2010/wordml" xmlns:w15="http://schemas.microsoft.com/office/word/2012/wordml" xmlns:w16se="http://schemas.microsoft.com/office/word/2015/wordml/symex" mc:Ignorable="w14 w15 w16se">
+<w:styles xmlns:mc="http://schemas.openxmlformats.org/markup-compatibility/2006" xmlns:r="http://schemas.openxmlformats.org/officeDocument/2006/relationships" xmlns:w="http://schemas.openxmlformats.org/wordprocessingml/2006/main" xmlns:w14="http://schemas.microsoft.com/office/word/2010/wordml" xmlns:w15="http://schemas.microsoft.com/office/word/2012/wordml" xmlns:w16cex="http://schemas.microsoft.com/office/word/2018/wordml/cex" xmlns:w16cid="http://schemas.microsoft.com/office/word/2016/wordml/cid" xmlns:w16="http://schemas.microsoft.com/office/word/2018/wordml" xmlns:w16du="http://schemas.microsoft.com/office/word/2023/wordml/word16du" xmlns:w16sdtdh="http://schemas.microsoft.com/office/word/2020/wordml/sdtdatahash" xmlns:w16se="http://schemas.microsoft.com/office/word/2015/wordml/symex" mc:Ignorable="w14 w15 w16se w16cid w16 w16cex w16sdtdh w16du">
   <w:docDefaults>
     <w:rPrDefault>
       <w:rPr>
@@ -6780,7 +6866,7 @@
       </w:pPr>
     </w:pPrDefault>
   </w:docDefaults>
-  <w:latentStyles w:defLockedState="0" w:defUIPriority="99" w:defSemiHidden="0" w:defUnhideWhenUsed="0" w:defQFormat="0" w:count="371">
+  <w:latentStyles w:defLockedState="0" w:defUIPriority="99" w:defSemiHidden="0" w:defUnhideWhenUsed="0" w:defQFormat="0" w:count="376">
     <w:lsdException w:name="Normal" w:uiPriority="0" w:qFormat="1"/>
     <w:lsdException w:name="heading 1" w:uiPriority="9" w:qFormat="1"/>
     <w:lsdException w:name="heading 2" w:semiHidden="1" w:uiPriority="9" w:unhideWhenUsed="1" w:qFormat="1"/>
@@ -7152,6 +7238,11 @@
     <w:lsdException w:name="List Table 5 Dark Accent 6" w:uiPriority="50"/>
     <w:lsdException w:name="List Table 6 Colorful Accent 6" w:uiPriority="51"/>
     <w:lsdException w:name="List Table 7 Colorful Accent 6" w:uiPriority="52"/>
+    <w:lsdException w:name="Mention" w:semiHidden="1" w:unhideWhenUsed="1"/>
+    <w:lsdException w:name="Smart Hyperlink" w:semiHidden="1" w:unhideWhenUsed="1"/>
+    <w:lsdException w:name="Hashtag" w:semiHidden="1" w:unhideWhenUsed="1"/>
+    <w:lsdException w:name="Unresolved Mention" w:semiHidden="1" w:unhideWhenUsed="1"/>
+    <w:lsdException w:name="Smart Link" w:semiHidden="1" w:unhideWhenUsed="1"/>
   </w:latentStyles>
   <w:style w:type="paragraph" w:default="1" w:styleId="Normal">
     <w:name w:val="Normal"/>
@@ -8135,7 +8226,7 @@
       <w:szCs w:val="24"/>
     </w:rPr>
   </w:style>
-  <w:style w:type="table" w:styleId="Cuadrculadetablaclara">
+  <w:style w:type="table" w:styleId="Tablaconcuadrculaclara">
     <w:name w:val="Grid Table Light"/>
     <w:basedOn w:val="Tablanormal"/>
     <w:uiPriority w:val="40"/>
@@ -8157,7 +8248,7 @@
   <w:style w:type="table" w:customStyle="1" w:styleId="Cuadrculadetablaclara1">
     <w:name w:val="Cuadrícula de tabla clara1"/>
     <w:basedOn w:val="Tablanormal"/>
-    <w:next w:val="Cuadrculadetablaclara"/>
+    <w:next w:val="Tablaconcuadrculaclara"/>
     <w:uiPriority w:val="40"/>
     <w:rsid w:val="00943DF1"/>
     <w:pPr>
@@ -8210,532 +8301,6 @@
     </w:rPr>
   </w:style>
 </w:styles>
-</file>
-
-<file path=word/glossary/document.xml><?xml version="1.0" encoding="utf-8"?>
-<w:glossaryDocument xmlns:wpc="http://schemas.microsoft.com/office/word/2010/wordprocessingCanvas" xmlns:cx="http://schemas.microsoft.com/office/drawing/2014/chartex" xmlns:mc="http://schemas.openxmlformats.org/markup-compatibility/2006" xmlns:o="urn:schemas-microsoft-com:office:office" xmlns:r="http://schemas.openxmlformats.org/officeDocument/2006/relationships" xmlns:m="http://schemas.openxmlformats.org/officeDocument/2006/math" xmlns:v="urn:schemas-microsoft-com:vml" xmlns:wp14="http://schemas.microsoft.com/office/word/2010/wordprocessingDrawing" xmlns:wp="http://schemas.openxmlformats.org/drawingml/2006/wordprocessingDrawing" xmlns:w10="urn:schemas-microsoft-com:office:word" xmlns:w="http://schemas.openxmlformats.org/wordprocessingml/2006/main" xmlns:w14="http://schemas.microsoft.com/office/word/2010/wordml" xmlns:w15="http://schemas.microsoft.com/office/word/2012/wordml" xmlns:w16se="http://schemas.microsoft.com/office/word/2015/wordml/symex" xmlns:wpg="http://schemas.microsoft.com/office/word/2010/wordprocessingGroup" xmlns:wpi="http://schemas.microsoft.com/office/word/2010/wordprocessingInk" xmlns:wne="http://schemas.microsoft.com/office/word/2006/wordml" xmlns:wps="http://schemas.microsoft.com/office/word/2010/wordprocessingShape" mc:Ignorable="w14 w15 w16se wp14"/>
-</file>
-
-<file path=word/glossary/fontTable.xml><?xml version="1.0" encoding="utf-8"?>
-<w:fonts xmlns:mc="http://schemas.openxmlformats.org/markup-compatibility/2006" xmlns:r="http://schemas.openxmlformats.org/officeDocument/2006/relationships" xmlns:w="http://schemas.openxmlformats.org/wordprocessingml/2006/main" xmlns:w14="http://schemas.microsoft.com/office/word/2010/wordml" xmlns:w15="http://schemas.microsoft.com/office/word/2012/wordml" xmlns:w16se="http://schemas.microsoft.com/office/word/2015/wordml/symex" mc:Ignorable="w14 w15 w16se">
-  <w:font w:name="Calibri">
-    <w:panose1 w:val="020F0502020204030204"/>
-    <w:charset w:val="00"/>
-    <w:family w:val="swiss"/>
-    <w:pitch w:val="variable"/>
-    <w:sig w:usb0="E4002EFF" w:usb1="C000247B" w:usb2="00000009" w:usb3="00000000" w:csb0="000001FF" w:csb1="00000000"/>
-  </w:font>
-  <w:font w:name="Times New Roman">
-    <w:panose1 w:val="02020603050405020304"/>
-    <w:charset w:val="00"/>
-    <w:family w:val="roman"/>
-    <w:pitch w:val="variable"/>
-    <w:sig w:usb0="E0002EFF" w:usb1="C000785B" w:usb2="00000009" w:usb3="00000000" w:csb0="000001FF" w:csb1="00000000"/>
-  </w:font>
-  <w:font w:name="Courier New">
-    <w:panose1 w:val="02070309020205020404"/>
-    <w:charset w:val="00"/>
-    <w:family w:val="modern"/>
-    <w:pitch w:val="fixed"/>
-    <w:sig w:usb0="E0002EFF" w:usb1="C0007843" w:usb2="00000009" w:usb3="00000000" w:csb0="000001FF" w:csb1="00000000"/>
-  </w:font>
-  <w:font w:name="Wingdings">
-    <w:panose1 w:val="05000000000000000000"/>
-    <w:charset w:val="02"/>
-    <w:family w:val="auto"/>
-    <w:pitch w:val="variable"/>
-    <w:sig w:usb0="00000000" w:usb1="10000000" w:usb2="00000000" w:usb3="00000000" w:csb0="80000000" w:csb1="00000000"/>
-  </w:font>
-  <w:font w:name="Symbol">
-    <w:panose1 w:val="05050102010706020507"/>
-    <w:charset w:val="02"/>
-    <w:family w:val="roman"/>
-    <w:pitch w:val="variable"/>
-    <w:sig w:usb0="00000000" w:usb1="10000000" w:usb2="00000000" w:usb3="00000000" w:csb0="80000000" w:csb1="00000000"/>
-  </w:font>
-  <w:font w:name="Calibri Light">
-    <w:panose1 w:val="020F0302020204030204"/>
-    <w:charset w:val="00"/>
-    <w:family w:val="swiss"/>
-    <w:pitch w:val="variable"/>
-    <w:sig w:usb0="E4002EFF" w:usb1="C000247B" w:usb2="00000009" w:usb3="00000000" w:csb0="000001FF" w:csb1="00000000"/>
-  </w:font>
-  <w:font w:name="Segoe UI">
-    <w:panose1 w:val="020B0502040204020203"/>
-    <w:charset w:val="00"/>
-    <w:family w:val="swiss"/>
-    <w:pitch w:val="variable"/>
-    <w:sig w:usb0="E4002EFF" w:usb1="C000E47F" w:usb2="00000009" w:usb3="00000000" w:csb0="000001FF" w:csb1="00000000"/>
-  </w:font>
-  <w:font w:name="Century Gothic">
-    <w:panose1 w:val="020B0502020202020204"/>
-    <w:charset w:val="00"/>
-    <w:family w:val="swiss"/>
-    <w:pitch w:val="variable"/>
-    <w:sig w:usb0="00000287" w:usb1="00000000" w:usb2="00000000" w:usb3="00000000" w:csb0="0000009F" w:csb1="00000000"/>
-  </w:font>
-</w:fonts>
-</file>
-
-<file path=word/glossary/settings.xml><?xml version="1.0" encoding="utf-8"?>
-<w:settings xmlns:mc="http://schemas.openxmlformats.org/markup-compatibility/2006" xmlns:o="urn:schemas-microsoft-com:office:office" xmlns:r="http://schemas.openxmlformats.org/officeDocument/2006/relationships" xmlns:m="http://schemas.openxmlformats.org/officeDocument/2006/math" xmlns:v="urn:schemas-microsoft-com:vml" xmlns:w10="urn:schemas-microsoft-com:office:word" xmlns:w="http://schemas.openxmlformats.org/wordprocessingml/2006/main" xmlns:w14="http://schemas.microsoft.com/office/word/2010/wordml" xmlns:w15="http://schemas.microsoft.com/office/word/2012/wordml" xmlns:w16se="http://schemas.microsoft.com/office/word/2015/wordml/symex" xmlns:sl="http://schemas.openxmlformats.org/schemaLibrary/2006/main" mc:Ignorable="w14 w15 w16se">
-  <w:defaultTabStop w:val="708"/>
-  <w:hyphenationZone w:val="425"/>
-  <w:characterSpacingControl w:val="doNotCompress"/>
-  <w:compat>
-    <w:useFELayout/>
-    <w:compatSetting w:name="compatibilityMode" w:uri="http://schemas.microsoft.com/office/word" w:val="12"/>
-  </w:compat>
-  <w:rsids>
-    <w:rsidRoot w:val="008F14D6"/>
-    <w:rsid w:val="008F14D6"/>
-  </w:rsids>
-  <m:mathPr>
-    <m:mathFont m:val="Cambria Math"/>
-    <m:brkBin m:val="before"/>
-    <m:brkBinSub m:val="--"/>
-    <m:smallFrac m:val="0"/>
-    <m:dispDef/>
-    <m:lMargin m:val="0"/>
-    <m:rMargin m:val="0"/>
-    <m:defJc m:val="centerGroup"/>
-    <m:wrapIndent m:val="1440"/>
-    <m:intLim m:val="subSup"/>
-    <m:naryLim m:val="undOvr"/>
-  </m:mathPr>
-  <w:themeFontLang w:val="es-CL"/>
-  <w:clrSchemeMapping w:bg1="light1" w:t1="dark1" w:bg2="light2" w:t2="dark2" w:accent1="accent1" w:accent2="accent2" w:accent3="accent3" w:accent4="accent4" w:accent5="accent5" w:accent6="accent6" w:hyperlink="hyperlink" w:followedHyperlink="followedHyperlink"/>
-  <w:decimalSymbol w:val=","/>
-  <w:listSeparator w:val=";"/>
-</w:settings>
-</file>
-
-<file path=word/glossary/styles.xml><?xml version="1.0" encoding="utf-8"?>
-<w:styles xmlns:mc="http://schemas.openxmlformats.org/markup-compatibility/2006" xmlns:r="http://schemas.openxmlformats.org/officeDocument/2006/relationships" xmlns:w="http://schemas.openxmlformats.org/wordprocessingml/2006/main" xmlns:w14="http://schemas.microsoft.com/office/word/2010/wordml" xmlns:w15="http://schemas.microsoft.com/office/word/2012/wordml" xmlns:w16se="http://schemas.microsoft.com/office/word/2015/wordml/symex" mc:Ignorable="w14 w15 w16se">
-  <w:docDefaults>
-    <w:rPrDefault>
-      <w:rPr>
-        <w:rFonts w:asciiTheme="minorHAnsi" w:eastAsiaTheme="minorEastAsia" w:hAnsiTheme="minorHAnsi" w:cstheme="minorBidi"/>
-        <w:sz w:val="22"/>
-        <w:szCs w:val="22"/>
-        <w:lang w:val="es-CL" w:eastAsia="es-CL" w:bidi="ar-SA"/>
-      </w:rPr>
-    </w:rPrDefault>
-    <w:pPrDefault>
-      <w:pPr>
-        <w:spacing w:after="160" w:line="259" w:lineRule="auto"/>
-      </w:pPr>
-    </w:pPrDefault>
-  </w:docDefaults>
-  <w:latentStyles w:defLockedState="0" w:defUIPriority="99" w:defSemiHidden="0" w:defUnhideWhenUsed="0" w:defQFormat="0" w:count="371">
-    <w:lsdException w:name="Normal" w:uiPriority="0" w:qFormat="1"/>
-    <w:lsdException w:name="heading 1" w:uiPriority="9" w:qFormat="1"/>
-    <w:lsdException w:name="heading 2" w:semiHidden="1" w:uiPriority="9" w:unhideWhenUsed="1" w:qFormat="1"/>
-    <w:lsdException w:name="heading 3" w:semiHidden="1" w:uiPriority="9" w:unhideWhenUsed="1" w:qFormat="1"/>
-    <w:lsdException w:name="heading 4" w:semiHidden="1" w:uiPriority="9" w:unhideWhenUsed="1" w:qFormat="1"/>
-    <w:lsdException w:name="heading 5" w:semiHidden="1" w:uiPriority="9" w:unhideWhenUsed="1" w:qFormat="1"/>
-    <w:lsdException w:name="heading 6" w:semiHidden="1" w:uiPriority="9" w:unhideWhenUsed="1" w:qFormat="1"/>
-    <w:lsdException w:name="heading 7" w:semiHidden="1" w:uiPriority="9" w:unhideWhenUsed="1" w:qFormat="1"/>
-    <w:lsdException w:name="heading 8" w:semiHidden="1" w:uiPriority="9" w:unhideWhenUsed="1" w:qFormat="1"/>
-    <w:lsdException w:name="heading 9" w:semiHidden="1" w:uiPriority="9" w:unhideWhenUsed="1" w:qFormat="1"/>
-    <w:lsdException w:name="index 1" w:semiHidden="1" w:unhideWhenUsed="1"/>
-    <w:lsdException w:name="index 2" w:semiHidden="1" w:unhideWhenUsed="1"/>
-    <w:lsdException w:name="index 3" w:semiHidden="1" w:unhideWhenUsed="1"/>
-    <w:lsdException w:name="index 4" w:semiHidden="1" w:unhideWhenUsed="1"/>
-    <w:lsdException w:name="index 5" w:semiHidden="1" w:unhideWhenUsed="1"/>
-    <w:lsdException w:name="index 6" w:semiHidden="1" w:unhideWhenUsed="1"/>
-    <w:lsdException w:name="index 7" w:semiHidden="1" w:unhideWhenUsed="1"/>
-    <w:lsdException w:name="index 8" w:semiHidden="1" w:unhideWhenUsed="1"/>
-    <w:lsdException w:name="index 9" w:semiHidden="1" w:unhideWhenUsed="1"/>
-    <w:lsdException w:name="toc 1" w:semiHidden="1" w:uiPriority="39" w:unhideWhenUsed="1"/>
-    <w:lsdException w:name="toc 2" w:semiHidden="1" w:uiPriority="39" w:unhideWhenUsed="1"/>
-    <w:lsdException w:name="toc 3" w:semiHidden="1" w:uiPriority="39" w:unhideWhenUsed="1"/>
-    <w:lsdException w:name="toc 4" w:semiHidden="1" w:uiPriority="39" w:unhideWhenUsed="1"/>
-    <w:lsdException w:name="toc 5" w:semiHidden="1" w:uiPriority="39" w:unhideWhenUsed="1"/>
-    <w:lsdException w:name="toc 6" w:semiHidden="1" w:uiPriority="39" w:unhideWhenUsed="1"/>
-    <w:lsdException w:name="toc 7" w:semiHidden="1" w:uiPriority="39" w:unhideWhenUsed="1"/>
-    <w:lsdException w:name="toc 8" w:semiHidden="1" w:uiPriority="39" w:unhideWhenUsed="1"/>
-    <w:lsdException w:name="toc 9" w:semiHidden="1" w:uiPriority="39" w:unhideWhenUsed="1"/>
-    <w:lsdException w:name="Normal Indent" w:semiHidden="1" w:unhideWhenUsed="1"/>
-    <w:lsdException w:name="footnote text" w:semiHidden="1" w:unhideWhenUsed="1"/>
-    <w:lsdException w:name="annotation text" w:semiHidden="1" w:unhideWhenUsed="1"/>
-    <w:lsdException w:name="header" w:semiHidden="1" w:unhideWhenUsed="1"/>
-    <w:lsdException w:name="footer" w:semiHidden="1" w:unhideWhenUsed="1"/>
-    <w:lsdException w:name="index heading" w:semiHidden="1" w:unhideWhenUsed="1"/>
-    <w:lsdException w:name="caption" w:semiHidden="1" w:uiPriority="35" w:unhideWhenUsed="1" w:qFormat="1"/>
-    <w:lsdException w:name="table of figures" w:semiHidden="1" w:unhideWhenUsed="1"/>
-    <w:lsdException w:name="envelope address" w:semiHidden="1" w:unhideWhenUsed="1"/>
-    <w:lsdException w:name="envelope return" w:semiHidden="1" w:unhideWhenUsed="1"/>
-    <w:lsdException w:name="footnote reference" w:semiHidden="1" w:unhideWhenUsed="1"/>
-    <w:lsdException w:name="annotation reference" w:semiHidden="1" w:unhideWhenUsed="1"/>
-    <w:lsdException w:name="line number" w:semiHidden="1" w:unhideWhenUsed="1"/>
-    <w:lsdException w:name="page number" w:semiHidden="1" w:unhideWhenUsed="1"/>
-    <w:lsdException w:name="endnote reference" w:semiHidden="1" w:unhideWhenUsed="1"/>
-    <w:lsdException w:name="endnote text" w:semiHidden="1" w:unhideWhenUsed="1"/>
-    <w:lsdException w:name="table of authorities" w:semiHidden="1" w:unhideWhenUsed="1"/>
-    <w:lsdException w:name="macro" w:semiHidden="1" w:unhideWhenUsed="1"/>
-    <w:lsdException w:name="toa heading" w:semiHidden="1" w:unhideWhenUsed="1"/>
-    <w:lsdException w:name="List" w:semiHidden="1" w:unhideWhenUsed="1"/>
-    <w:lsdException w:name="List Bullet" w:semiHidden="1" w:unhideWhenUsed="1"/>
-    <w:lsdException w:name="List Number" w:semiHidden="1" w:unhideWhenUsed="1"/>
-    <w:lsdException w:name="List 2" w:semiHidden="1" w:unhideWhenUsed="1"/>
-    <w:lsdException w:name="List 3" w:semiHidden="1" w:unhideWhenUsed="1"/>
-    <w:lsdException w:name="List 4" w:semiHidden="1" w:unhideWhenUsed="1"/>
-    <w:lsdException w:name="List 5" w:semiHidden="1" w:unhideWhenUsed="1"/>
-    <w:lsdException w:name="List Bullet 2" w:semiHidden="1" w:unhideWhenUsed="1"/>
-    <w:lsdException w:name="List Bullet 3" w:semiHidden="1" w:unhideWhenUsed="1"/>
-    <w:lsdException w:name="List Bullet 4" w:semiHidden="1" w:unhideWhenUsed="1"/>
-    <w:lsdException w:name="List Bullet 5" w:semiHidden="1" w:unhideWhenUsed="1"/>
-    <w:lsdException w:name="List Number 2" w:semiHidden="1" w:unhideWhenUsed="1"/>
-    <w:lsdException w:name="List Number 3" w:semiHidden="1" w:unhideWhenUsed="1"/>
-    <w:lsdException w:name="List Number 4" w:semiHidden="1" w:unhideWhenUsed="1"/>
-    <w:lsdException w:name="List Number 5" w:semiHidden="1" w:unhideWhenUsed="1"/>
-    <w:lsdException w:name="Title" w:uiPriority="10" w:qFormat="1"/>
-    <w:lsdException w:name="Closing" w:semiHidden="1" w:unhideWhenUsed="1"/>
-    <w:lsdException w:name="Signature" w:semiHidden="1" w:unhideWhenUsed="1"/>
-    <w:lsdException w:name="Default Paragraph Font" w:semiHidden="1" w:uiPriority="1" w:unhideWhenUsed="1"/>
-    <w:lsdException w:name="Body Text" w:semiHidden="1" w:unhideWhenUsed="1"/>
-    <w:lsdException w:name="Body Text Indent" w:semiHidden="1" w:unhideWhenUsed="1"/>
-    <w:lsdException w:name="List Continue" w:semiHidden="1" w:unhideWhenUsed="1"/>
-    <w:lsdException w:name="List Continue 2" w:semiHidden="1" w:unhideWhenUsed="1"/>
-    <w:lsdException w:name="List Continue 3" w:semiHidden="1" w:unhideWhenUsed="1"/>
-    <w:lsdException w:name="List Continue 4" w:semiHidden="1" w:unhideWhenUsed="1"/>
-    <w:lsdException w:name="List Continue 5" w:semiHidden="1" w:unhideWhenUsed="1"/>
-    <w:lsdException w:name="Message Header" w:semiHidden="1" w:unhideWhenUsed="1"/>
-    <w:lsdException w:name="Subtitle" w:uiPriority="11" w:qFormat="1"/>
-    <w:lsdException w:name="Salutation" w:semiHidden="1" w:unhideWhenUsed="1"/>
-    <w:lsdException w:name="Date" w:semiHidden="1" w:unhideWhenUsed="1"/>
-    <w:lsdException w:name="Body Text First Indent" w:semiHidden="1" w:unhideWhenUsed="1"/>
-    <w:lsdException w:name="Body Text First Indent 2" w:semiHidden="1" w:unhideWhenUsed="1"/>
-    <w:lsdException w:name="Note Heading" w:semiHidden="1" w:unhideWhenUsed="1"/>
-    <w:lsdException w:name="Body Text 2" w:semiHidden="1" w:unhideWhenUsed="1"/>
-    <w:lsdException w:name="Body Text 3" w:semiHidden="1" w:unhideWhenUsed="1"/>
-    <w:lsdException w:name="Body Text Indent 2" w:semiHidden="1" w:unhideWhenUsed="1"/>
-    <w:lsdException w:name="Body Text Indent 3" w:semiHidden="1" w:unhideWhenUsed="1"/>
-    <w:lsdException w:name="Block Text" w:semiHidden="1" w:unhideWhenUsed="1"/>
-    <w:lsdException w:name="Hyperlink" w:semiHidden="1" w:unhideWhenUsed="1"/>
-    <w:lsdException w:name="FollowedHyperlink" w:semiHidden="1" w:unhideWhenUsed="1"/>
-    <w:lsdException w:name="Strong" w:uiPriority="22" w:qFormat="1"/>
-    <w:lsdException w:name="Emphasis" w:uiPriority="20" w:qFormat="1"/>
-    <w:lsdException w:name="Document Map" w:semiHidden="1" w:unhideWhenUsed="1"/>
-    <w:lsdException w:name="Plain Text" w:semiHidden="1" w:unhideWhenUsed="1"/>
-    <w:lsdException w:name="E-mail Signature" w:semiHidden="1" w:unhideWhenUsed="1"/>
-    <w:lsdException w:name="HTML Top of Form" w:semiHidden="1" w:unhideWhenUsed="1"/>
-    <w:lsdException w:name="HTML Bottom of Form" w:semiHidden="1" w:unhideWhenUsed="1"/>
-    <w:lsdException w:name="Normal (Web)" w:semiHidden="1" w:unhideWhenUsed="1"/>
-    <w:lsdException w:name="HTML Acronym" w:semiHidden="1" w:unhideWhenUsed="1"/>
-    <w:lsdException w:name="HTML Address" w:semiHidden="1" w:unhideWhenUsed="1"/>
-    <w:lsdException w:name="HTML Cite" w:semiHidden="1" w:unhideWhenUsed="1"/>
-    <w:lsdException w:name="HTML Code" w:semiHidden="1" w:unhideWhenUsed="1"/>
-    <w:lsdException w:name="HTML Definition" w:semiHidden="1" w:unhideWhenUsed="1"/>
-    <w:lsdException w:name="HTML Keyboard" w:semiHidden="1" w:unhideWhenUsed="1"/>
-    <w:lsdException w:name="HTML Preformatted" w:semiHidden="1" w:unhideWhenUsed="1"/>
-    <w:lsdException w:name="HTML Sample" w:semiHidden="1" w:unhideWhenUsed="1"/>
-    <w:lsdException w:name="HTML Typewriter" w:semiHidden="1" w:unhideWhenUsed="1"/>
-    <w:lsdException w:name="HTML Variable" w:semiHidden="1" w:unhideWhenUsed="1"/>
-    <w:lsdException w:name="Normal Table" w:semiHidden="1" w:unhideWhenUsed="1"/>
-    <w:lsdException w:name="annotation subject" w:semiHidden="1" w:unhideWhenUsed="1"/>
-    <w:lsdException w:name="No List" w:semiHidden="1" w:unhideWhenUsed="1"/>
-    <w:lsdException w:name="Outline List 1" w:semiHidden="1" w:unhideWhenUsed="1"/>
-    <w:lsdException w:name="Outline List 2" w:semiHidden="1" w:unhideWhenUsed="1"/>
-    <w:lsdException w:name="Outline List 3" w:semiHidden="1" w:unhideWhenUsed="1"/>
-    <w:lsdException w:name="Table Simple 1" w:semiHidden="1" w:unhideWhenUsed="1"/>
-    <w:lsdException w:name="Table Simple 2" w:semiHidden="1" w:unhideWhenUsed="1"/>
-    <w:lsdException w:name="Table Simple 3" w:semiHidden="1" w:unhideWhenUsed="1"/>
-    <w:lsdException w:name="Table Classic 1" w:semiHidden="1" w:unhideWhenUsed="1"/>
-    <w:lsdException w:name="Table Classic 2" w:semiHidden="1" w:unhideWhenUsed="1"/>
-    <w:lsdException w:name="Table Classic 3" w:semiHidden="1" w:unhideWhenUsed="1"/>
-    <w:lsdException w:name="Table Classic 4" w:semiHidden="1" w:unhideWhenUsed="1"/>
-    <w:lsdException w:name="Table Colorful 1" w:semiHidden="1" w:unhideWhenUsed="1"/>
-    <w:lsdException w:name="Table Colorful 2" w:semiHidden="1" w:unhideWhenUsed="1"/>
-    <w:lsdException w:name="Table Colorful 3" w:semiHidden="1" w:unhideWhenUsed="1"/>
-    <w:lsdException w:name="Table Columns 1" w:semiHidden="1" w:unhideWhenUsed="1"/>
-    <w:lsdException w:name="Table Columns 2" w:semiHidden="1" w:unhideWhenUsed="1"/>
-    <w:lsdException w:name="Table Columns 3" w:semiHidden="1" w:unhideWhenUsed="1"/>
-    <w:lsdException w:name="Table Columns 4" w:semiHidden="1" w:unhideWhenUsed="1"/>
-    <w:lsdException w:name="Table Columns 5" w:semiHidden="1" w:unhideWhenUsed="1"/>
-    <w:lsdException w:name="Table Grid 1" w:semiHidden="1" w:unhideWhenUsed="1"/>
-    <w:lsdException w:name="Table Grid 2" w:semiHidden="1" w:unhideWhenUsed="1"/>
-    <w:lsdException w:name="Table Grid 3" w:semiHidden="1" w:unhideWhenUsed="1"/>
-    <w:lsdException w:name="Table Grid 4" w:semiHidden="1" w:unhideWhenUsed="1"/>
-    <w:lsdException w:name="Table Grid 5" w:semiHidden="1" w:unhideWhenUsed="1"/>
-    <w:lsdException w:name="Table Grid 6" w:semiHidden="1" w:unhideWhenUsed="1"/>
-    <w:lsdException w:name="Table Grid 7" w:semiHidden="1" w:unhideWhenUsed="1"/>
-    <w:lsdException w:name="Table Grid 8" w:semiHidden="1" w:unhideWhenUsed="1"/>
-    <w:lsdException w:name="Table List 1" w:semiHidden="1" w:unhideWhenUsed="1"/>
-    <w:lsdException w:name="Table List 2" w:semiHidden="1" w:unhideWhenUsed="1"/>
-    <w:lsdException w:name="Table List 3" w:semiHidden="1" w:unhideWhenUsed="1"/>
-    <w:lsdException w:name="Table List 4" w:semiHidden="1" w:unhideWhenUsed="1"/>
-    <w:lsdException w:name="Table List 5" w:semiHidden="1" w:unhideWhenUsed="1"/>
-    <w:lsdException w:name="Table List 6" w:semiHidden="1" w:unhideWhenUsed="1"/>
-    <w:lsdException w:name="Table List 7" w:semiHidden="1" w:unhideWhenUsed="1"/>
-    <w:lsdException w:name="Table List 8" w:semiHidden="1" w:unhideWhenUsed="1"/>
-    <w:lsdException w:name="Table 3D effects 1" w:semiHidden="1" w:unhideWhenUsed="1"/>
-    <w:lsdException w:name="Table 3D effects 2" w:semiHidden="1" w:unhideWhenUsed="1"/>
-    <w:lsdException w:name="Table 3D effects 3" w:semiHidden="1" w:unhideWhenUsed="1"/>
-    <w:lsdException w:name="Table Contemporary" w:semiHidden="1" w:unhideWhenUsed="1"/>
-    <w:lsdException w:name="Table Elegant" w:semiHidden="1" w:unhideWhenUsed="1"/>
-    <w:lsdException w:name="Table Professional" w:semiHidden="1" w:unhideWhenUsed="1"/>
-    <w:lsdException w:name="Table Subtle 1" w:semiHidden="1" w:unhideWhenUsed="1"/>
-    <w:lsdException w:name="Table Subtle 2" w:semiHidden="1" w:unhideWhenUsed="1"/>
-    <w:lsdException w:name="Table Web 1" w:semiHidden="1" w:unhideWhenUsed="1"/>
-    <w:lsdException w:name="Table Web 2" w:semiHidden="1" w:unhideWhenUsed="1"/>
-    <w:lsdException w:name="Table Web 3" w:semiHidden="1" w:unhideWhenUsed="1"/>
-    <w:lsdException w:name="Balloon Text" w:semiHidden="1" w:unhideWhenUsed="1"/>
-    <w:lsdException w:name="Table Grid" w:uiPriority="39"/>
-    <w:lsdException w:name="Table Theme" w:semiHidden="1" w:unhideWhenUsed="1"/>
-    <w:lsdException w:name="Placeholder Text" w:semiHidden="1"/>
-    <w:lsdException w:name="No Spacing" w:uiPriority="1" w:qFormat="1"/>
-    <w:lsdException w:name="Light Shading" w:uiPriority="60"/>
-    <w:lsdException w:name="Light List" w:uiPriority="61"/>
-    <w:lsdException w:name="Light Grid" w:uiPriority="62"/>
-    <w:lsdException w:name="Medium Shading 1" w:uiPriority="63"/>
-    <w:lsdException w:name="Medium Shading 2" w:uiPriority="64"/>
-    <w:lsdException w:name="Medium List 1" w:uiPriority="65"/>
-    <w:lsdException w:name="Medium List 2" w:uiPriority="66"/>
-    <w:lsdException w:name="Medium Grid 1" w:uiPriority="67"/>
-    <w:lsdException w:name="Medium Grid 2" w:uiPriority="68"/>
-    <w:lsdException w:name="Medium Grid 3" w:uiPriority="69"/>
-    <w:lsdException w:name="Dark List" w:uiPriority="70"/>
-    <w:lsdException w:name="Colorful Shading" w:uiPriority="71"/>
-    <w:lsdException w:name="Colorful List" w:uiPriority="72"/>
-    <w:lsdException w:name="Colorful Grid" w:uiPriority="73"/>
-    <w:lsdException w:name="Light Shading Accent 1" w:uiPriority="60"/>
-    <w:lsdException w:name="Light List Accent 1" w:uiPriority="61"/>
-    <w:lsdException w:name="Light Grid Accent 1" w:uiPriority="62"/>
-    <w:lsdException w:name="Medium Shading 1 Accent 1" w:uiPriority="63"/>
-    <w:lsdException w:name="Medium Shading 2 Accent 1" w:uiPriority="64"/>
-    <w:lsdException w:name="Medium List 1 Accent 1" w:uiPriority="65"/>
-    <w:lsdException w:name="Revision" w:semiHidden="1"/>
-    <w:lsdException w:name="List Paragraph" w:uiPriority="34" w:qFormat="1"/>
-    <w:lsdException w:name="Quote" w:uiPriority="29" w:qFormat="1"/>
-    <w:lsdException w:name="Intense Quote" w:uiPriority="30" w:qFormat="1"/>
-    <w:lsdException w:name="Medium List 2 Accent 1" w:uiPriority="66"/>
-    <w:lsdException w:name="Medium Grid 1 Accent 1" w:uiPriority="67"/>
-    <w:lsdException w:name="Medium Grid 2 Accent 1" w:uiPriority="68"/>
-    <w:lsdException w:name="Medium Grid 3 Accent 1" w:uiPriority="69"/>
-    <w:lsdException w:name="Dark List Accent 1" w:uiPriority="70"/>
-    <w:lsdException w:name="Colorful Shading Accent 1" w:uiPriority="71"/>
-    <w:lsdException w:name="Colorful List Accent 1" w:uiPriority="72"/>
-    <w:lsdException w:name="Colorful Grid Accent 1" w:uiPriority="73"/>
-    <w:lsdException w:name="Light Shading Accent 2" w:uiPriority="60"/>
-    <w:lsdException w:name="Light List Accent 2" w:uiPriority="61"/>
-    <w:lsdException w:name="Light Grid Accent 2" w:uiPriority="62"/>
-    <w:lsdException w:name="Medium Shading 1 Accent 2" w:uiPriority="63"/>
-    <w:lsdException w:name="Medium Shading 2 Accent 2" w:uiPriority="64"/>
-    <w:lsdException w:name="Medium List 1 Accent 2" w:uiPriority="65"/>
-    <w:lsdException w:name="Medium List 2 Accent 2" w:uiPriority="66"/>
-    <w:lsdException w:name="Medium Grid 1 Accent 2" w:uiPriority="67"/>
-    <w:lsdException w:name="Medium Grid 2 Accent 2" w:uiPriority="68"/>
-    <w:lsdException w:name="Medium Grid 3 Accent 2" w:uiPriority="69"/>
-    <w:lsdException w:name="Dark List Accent 2" w:uiPriority="70"/>
-    <w:lsdException w:name="Colorful Shading Accent 2" w:uiPriority="71"/>
-    <w:lsdException w:name="Colorful List Accent 2" w:uiPriority="72"/>
-    <w:lsdException w:name="Colorful Grid Accent 2" w:uiPriority="73"/>
-    <w:lsdException w:name="Light Shading Accent 3" w:uiPriority="60"/>
-    <w:lsdException w:name="Light List Accent 3" w:uiPriority="61"/>
-    <w:lsdException w:name="Light Grid Accent 3" w:uiPriority="62"/>
-    <w:lsdException w:name="Medium Shading 1 Accent 3" w:uiPriority="63"/>
-    <w:lsdException w:name="Medium Shading 2 Accent 3" w:uiPriority="64"/>
-    <w:lsdException w:name="Medium List 1 Accent 3" w:uiPriority="65"/>
-    <w:lsdException w:name="Medium List 2 Accent 3" w:uiPriority="66"/>
-    <w:lsdException w:name="Medium Grid 1 Accent 3" w:uiPriority="67"/>
-    <w:lsdException w:name="Medium Grid 2 Accent 3" w:uiPriority="68"/>
-    <w:lsdException w:name="Medium Grid 3 Accent 3" w:uiPriority="69"/>
-    <w:lsdException w:name="Dark List Accent 3" w:uiPriority="70"/>
-    <w:lsdException w:name="Colorful Shading Accent 3" w:uiPriority="71"/>
-    <w:lsdException w:name="Colorful List Accent 3" w:uiPriority="72"/>
-    <w:lsdException w:name="Colorful Grid Accent 3" w:uiPriority="73"/>
-    <w:lsdException w:name="Light Shading Accent 4" w:uiPriority="60"/>
-    <w:lsdException w:name="Light List Accent 4" w:uiPriority="61"/>
-    <w:lsdException w:name="Light Grid Accent 4" w:uiPriority="62"/>
-    <w:lsdException w:name="Medium Shading 1 Accent 4" w:uiPriority="63"/>
-    <w:lsdException w:name="Medium Shading 2 Accent 4" w:uiPriority="64"/>
-    <w:lsdException w:name="Medium List 1 Accent 4" w:uiPriority="65"/>
-    <w:lsdException w:name="Medium List 2 Accent 4" w:uiPriority="66"/>
-    <w:lsdException w:name="Medium Grid 1 Accent 4" w:uiPriority="67"/>
-    <w:lsdException w:name="Medium Grid 2 Accent 4" w:uiPriority="68"/>
-    <w:lsdException w:name="Medium Grid 3 Accent 4" w:uiPriority="69"/>
-    <w:lsdException w:name="Dark List Accent 4" w:uiPriority="70"/>
-    <w:lsdException w:name="Colorful Shading Accent 4" w:uiPriority="71"/>
-    <w:lsdException w:name="Colorful List Accent 4" w:uiPriority="72"/>
-    <w:lsdException w:name="Colorful Grid Accent 4" w:uiPriority="73"/>
-    <w:lsdException w:name="Light Shading Accent 5" w:uiPriority="60"/>
-    <w:lsdException w:name="Light List Accent 5" w:uiPriority="61"/>
-    <w:lsdException w:name="Light Grid Accent 5" w:uiPriority="62"/>
-    <w:lsdException w:name="Medium Shading 1 Accent 5" w:uiPriority="63"/>
-    <w:lsdException w:name="Medium Shading 2 Accent 5" w:uiPriority="64"/>
-    <w:lsdException w:name="Medium List 1 Accent 5" w:uiPriority="65"/>
-    <w:lsdException w:name="Medium List 2 Accent 5" w:uiPriority="66"/>
-    <w:lsdException w:name="Medium Grid 1 Accent 5" w:uiPriority="67"/>
-    <w:lsdException w:name="Medium Grid 2 Accent 5" w:uiPriority="68"/>
-    <w:lsdException w:name="Medium Grid 3 Accent 5" w:uiPriority="69"/>
-    <w:lsdException w:name="Dark List Accent 5" w:uiPriority="70"/>
-    <w:lsdException w:name="Colorful Shading Accent 5" w:uiPriority="71"/>
-    <w:lsdException w:name="Colorful List Accent 5" w:uiPriority="72"/>
-    <w:lsdException w:name="Colorful Grid Accent 5" w:uiPriority="73"/>
-    <w:lsdException w:name="Light Shading Accent 6" w:uiPriority="60"/>
-    <w:lsdException w:name="Light List Accent 6" w:uiPriority="61"/>
-    <w:lsdException w:name="Light Grid Accent 6" w:uiPriority="62"/>
-    <w:lsdException w:name="Medium Shading 1 Accent 6" w:uiPriority="63"/>
-    <w:lsdException w:name="Medium Shading 2 Accent 6" w:uiPriority="64"/>
-    <w:lsdException w:name="Medium List 1 Accent 6" w:uiPriority="65"/>
-    <w:lsdException w:name="Medium List 2 Accent 6" w:uiPriority="66"/>
-    <w:lsdException w:name="Medium Grid 1 Accent 6" w:uiPriority="67"/>
-    <w:lsdException w:name="Medium Grid 2 Accent 6" w:uiPriority="68"/>
-    <w:lsdException w:name="Medium Grid 3 Accent 6" w:uiPriority="69"/>
-    <w:lsdException w:name="Dark List Accent 6" w:uiPriority="70"/>
-    <w:lsdException w:name="Colorful Shading Accent 6" w:uiPriority="71"/>
-    <w:lsdException w:name="Colorful List Accent 6" w:uiPriority="72"/>
-    <w:lsdException w:name="Colorful Grid Accent 6" w:uiPriority="73"/>
-    <w:lsdException w:name="Subtle Emphasis" w:uiPriority="19" w:qFormat="1"/>
-    <w:lsdException w:name="Intense Emphasis" w:uiPriority="21" w:qFormat="1"/>
-    <w:lsdException w:name="Subtle Reference" w:uiPriority="31" w:qFormat="1"/>
-    <w:lsdException w:name="Intense Reference" w:uiPriority="32" w:qFormat="1"/>
-    <w:lsdException w:name="Book Title" w:uiPriority="33" w:qFormat="1"/>
-    <w:lsdException w:name="Bibliography" w:semiHidden="1" w:uiPriority="37" w:unhideWhenUsed="1"/>
-    <w:lsdException w:name="TOC Heading" w:semiHidden="1" w:uiPriority="39" w:unhideWhenUsed="1" w:qFormat="1"/>
-    <w:lsdException w:name="Plain Table 1" w:uiPriority="41"/>
-    <w:lsdException w:name="Plain Table 2" w:uiPriority="42"/>
-    <w:lsdException w:name="Plain Table 3" w:uiPriority="43"/>
-    <w:lsdException w:name="Plain Table 4" w:uiPriority="44"/>
-    <w:lsdException w:name="Plain Table 5" w:uiPriority="45"/>
-    <w:lsdException w:name="Grid Table Light" w:uiPriority="40"/>
-    <w:lsdException w:name="Grid Table 1 Light" w:uiPriority="46"/>
-    <w:lsdException w:name="Grid Table 2" w:uiPriority="47"/>
-    <w:lsdException w:name="Grid Table 3" w:uiPriority="48"/>
-    <w:lsdException w:name="Grid Table 4" w:uiPriority="49"/>
-    <w:lsdException w:name="Grid Table 5 Dark" w:uiPriority="50"/>
-    <w:lsdException w:name="Grid Table 6 Colorful" w:uiPriority="51"/>
-    <w:lsdException w:name="Grid Table 7 Colorful" w:uiPriority="52"/>
-    <w:lsdException w:name="Grid Table 1 Light Accent 1" w:uiPriority="46"/>
-    <w:lsdException w:name="Grid Table 2 Accent 1" w:uiPriority="47"/>
-    <w:lsdException w:name="Grid Table 3 Accent 1" w:uiPriority="48"/>
-    <w:lsdException w:name="Grid Table 4 Accent 1" w:uiPriority="49"/>
-    <w:lsdException w:name="Grid Table 5 Dark Accent 1" w:uiPriority="50"/>
-    <w:lsdException w:name="Grid Table 6 Colorful Accent 1" w:uiPriority="51"/>
-    <w:lsdException w:name="Grid Table 7 Colorful Accent 1" w:uiPriority="52"/>
-    <w:lsdException w:name="Grid Table 1 Light Accent 2" w:uiPriority="46"/>
-    <w:lsdException w:name="Grid Table 2 Accent 2" w:uiPriority="47"/>
-    <w:lsdException w:name="Grid Table 3 Accent 2" w:uiPriority="48"/>
-    <w:lsdException w:name="Grid Table 4 Accent 2" w:uiPriority="49"/>
-    <w:lsdException w:name="Grid Table 5 Dark Accent 2" w:uiPriority="50"/>
-    <w:lsdException w:name="Grid Table 6 Colorful Accent 2" w:uiPriority="51"/>
-    <w:lsdException w:name="Grid Table 7 Colorful Accent 2" w:uiPriority="52"/>
-    <w:lsdException w:name="Grid Table 1 Light Accent 3" w:uiPriority="46"/>
-    <w:lsdException w:name="Grid Table 2 Accent 3" w:uiPriority="47"/>
-    <w:lsdException w:name="Grid Table 3 Accent 3" w:uiPriority="48"/>
-    <w:lsdException w:name="Grid Table 4 Accent 3" w:uiPriority="49"/>
-    <w:lsdException w:name="Grid Table 5 Dark Accent 3" w:uiPriority="50"/>
-    <w:lsdException w:name="Grid Table 6 Colorful Accent 3" w:uiPriority="51"/>
-    <w:lsdException w:name="Grid Table 7 Colorful Accent 3" w:uiPriority="52"/>
-    <w:lsdException w:name="Grid Table 1 Light Accent 4" w:uiPriority="46"/>
-    <w:lsdException w:name="Grid Table 2 Accent 4" w:uiPriority="47"/>
-    <w:lsdException w:name="Grid Table 3 Accent 4" w:uiPriority="48"/>
-    <w:lsdException w:name="Grid Table 4 Accent 4" w:uiPriority="49"/>
-    <w:lsdException w:name="Grid Table 5 Dark Accent 4" w:uiPriority="50"/>
-    <w:lsdException w:name="Grid Table 6 Colorful Accent 4" w:uiPriority="51"/>
-    <w:lsdException w:name="Grid Table 7 Colorful Accent 4" w:uiPriority="52"/>
-    <w:lsdException w:name="Grid Table 1 Light Accent 5" w:uiPriority="46"/>
-    <w:lsdException w:name="Grid Table 2 Accent 5" w:uiPriority="47"/>
-    <w:lsdException w:name="Grid Table 3 Accent 5" w:uiPriority="48"/>
-    <w:lsdException w:name="Grid Table 4 Accent 5" w:uiPriority="49"/>
-    <w:lsdException w:name="Grid Table 5 Dark Accent 5" w:uiPriority="50"/>
-    <w:lsdException w:name="Grid Table 6 Colorful Accent 5" w:uiPriority="51"/>
-    <w:lsdException w:name="Grid Table 7 Colorful Accent 5" w:uiPriority="52"/>
-    <w:lsdException w:name="Grid Table 1 Light Accent 6" w:uiPriority="46"/>
-    <w:lsdException w:name="Grid Table 2 Accent 6" w:uiPriority="47"/>
-    <w:lsdException w:name="Grid Table 3 Accent 6" w:uiPriority="48"/>
-    <w:lsdException w:name="Grid Table 4 Accent 6" w:uiPriority="49"/>
-    <w:lsdException w:name="Grid Table 5 Dark Accent 6" w:uiPriority="50"/>
-    <w:lsdException w:name="Grid Table 6 Colorful Accent 6" w:uiPriority="51"/>
-    <w:lsdException w:name="Grid Table 7 Colorful Accent 6" w:uiPriority="52"/>
-    <w:lsdException w:name="List Table 1 Light" w:uiPriority="46"/>
-    <w:lsdException w:name="List Table 2" w:uiPriority="47"/>
-    <w:lsdException w:name="List Table 3" w:uiPriority="48"/>
-    <w:lsdException w:name="List Table 4" w:uiPriority="49"/>
-    <w:lsdException w:name="List Table 5 Dark" w:uiPriority="50"/>
-    <w:lsdException w:name="List Table 6 Colorful" w:uiPriority="51"/>
-    <w:lsdException w:name="List Table 7 Colorful" w:uiPriority="52"/>
-    <w:lsdException w:name="List Table 1 Light Accent 1" w:uiPriority="46"/>
-    <w:lsdException w:name="List Table 2 Accent 1" w:uiPriority="47"/>
-    <w:lsdException w:name="List Table 3 Accent 1" w:uiPriority="48"/>
-    <w:lsdException w:name="List Table 4 Accent 1" w:uiPriority="49"/>
-    <w:lsdException w:name="List Table 5 Dark Accent 1" w:uiPriority="50"/>
-    <w:lsdException w:name="List Table 6 Colorful Accent 1" w:uiPriority="51"/>
-    <w:lsdException w:name="List Table 7 Colorful Accent 1" w:uiPriority="52"/>
-    <w:lsdException w:name="List Table 1 Light Accent 2" w:uiPriority="46"/>
-    <w:lsdException w:name="List Table 2 Accent 2" w:uiPriority="47"/>
-    <w:lsdException w:name="List Table 3 Accent 2" w:uiPriority="48"/>
-    <w:lsdException w:name="List Table 4 Accent 2" w:uiPriority="49"/>
-    <w:lsdException w:name="List Table 5 Dark Accent 2" w:uiPriority="50"/>
-    <w:lsdException w:name="List Table 6 Colorful Accent 2" w:uiPriority="51"/>
-    <w:lsdException w:name="List Table 7 Colorful Accent 2" w:uiPriority="52"/>
-    <w:lsdException w:name="List Table 1 Light Accent 3" w:uiPriority="46"/>
-    <w:lsdException w:name="List Table 2 Accent 3" w:uiPriority="47"/>
-    <w:lsdException w:name="List Table 3 Accent 3" w:uiPriority="48"/>
-    <w:lsdException w:name="List Table 4 Accent 3" w:uiPriority="49"/>
-    <w:lsdException w:name="List Table 5 Dark Accent 3" w:uiPriority="50"/>
-    <w:lsdException w:name="List Table 6 Colorful Accent 3" w:uiPriority="51"/>
-    <w:lsdException w:name="List Table 7 Colorful Accent 3" w:uiPriority="52"/>
-    <w:lsdException w:name="List Table 1 Light Accent 4" w:uiPriority="46"/>
-    <w:lsdException w:name="List Table 2 Accent 4" w:uiPriority="47"/>
-    <w:lsdException w:name="List Table 3 Accent 4" w:uiPriority="48"/>
-    <w:lsdException w:name="List Table 4 Accent 4" w:uiPriority="49"/>
-    <w:lsdException w:name="List Table 5 Dark Accent 4" w:uiPriority="50"/>
-    <w:lsdException w:name="List Table 6 Colorful Accent 4" w:uiPriority="51"/>
-    <w:lsdException w:name="List Table 7 Colorful Accent 4" w:uiPriority="52"/>
-    <w:lsdException w:name="List Table 1 Light Accent 5" w:uiPriority="46"/>
-    <w:lsdException w:name="List Table 2 Accent 5" w:uiPriority="47"/>
-    <w:lsdException w:name="List Table 3 Accent 5" w:uiPriority="48"/>
-    <w:lsdException w:name="List Table 4 Accent 5" w:uiPriority="49"/>
-    <w:lsdException w:name="List Table 5 Dark Accent 5" w:uiPriority="50"/>
-    <w:lsdException w:name="List Table 6 Colorful Accent 5" w:uiPriority="51"/>
-    <w:lsdException w:name="List Table 7 Colorful Accent 5" w:uiPriority="52"/>
-    <w:lsdException w:name="List Table 1 Light Accent 6" w:uiPriority="46"/>
-    <w:lsdException w:name="List Table 2 Accent 6" w:uiPriority="47"/>
-    <w:lsdException w:name="List Table 3 Accent 6" w:uiPriority="48"/>
-    <w:lsdException w:name="List Table 4 Accent 6" w:uiPriority="49"/>
-    <w:lsdException w:name="List Table 5 Dark Accent 6" w:uiPriority="50"/>
-    <w:lsdException w:name="List Table 6 Colorful Accent 6" w:uiPriority="51"/>
-    <w:lsdException w:name="List Table 7 Colorful Accent 6" w:uiPriority="52"/>
-  </w:latentStyles>
-  <w:style w:type="paragraph" w:default="1" w:styleId="Normal">
-    <w:name w:val="Normal"/>
-    <w:qFormat/>
-  </w:style>
-  <w:style w:type="character" w:default="1" w:styleId="Fuentedeprrafopredeter">
-    <w:name w:val="Default Paragraph Font"/>
-    <w:uiPriority w:val="1"/>
-    <w:semiHidden/>
-    <w:unhideWhenUsed/>
-  </w:style>
-  <w:style w:type="table" w:default="1" w:styleId="Tablanormal">
-    <w:name w:val="Normal Table"/>
-    <w:uiPriority w:val="99"/>
-    <w:semiHidden/>
-    <w:unhideWhenUsed/>
-    <w:tblPr>
-      <w:tblInd w:w="0" w:type="dxa"/>
-      <w:tblCellMar>
-        <w:top w:w="0" w:type="dxa"/>
-        <w:left w:w="108" w:type="dxa"/>
-        <w:bottom w:w="0" w:type="dxa"/>
-        <w:right w:w="108" w:type="dxa"/>
-      </w:tblCellMar>
-    </w:tblPr>
-  </w:style>
-  <w:style w:type="numbering" w:default="1" w:styleId="Sinlista">
-    <w:name w:val="No List"/>
-    <w:uiPriority w:val="99"/>
-    <w:semiHidden/>
-    <w:unhideWhenUsed/>
-  </w:style>
-</w:styles>
-</file>
-
-<file path=word/glossary/webSettings.xml><?xml version="1.0" encoding="utf-8"?>
-<w:webSettings xmlns:mc="http://schemas.openxmlformats.org/markup-compatibility/2006" xmlns:r="http://schemas.openxmlformats.org/officeDocument/2006/relationships" xmlns:w="http://schemas.openxmlformats.org/wordprocessingml/2006/main" xmlns:w14="http://schemas.microsoft.com/office/word/2010/wordml" xmlns:w15="http://schemas.microsoft.com/office/word/2012/wordml" xmlns:w16se="http://schemas.microsoft.com/office/word/2015/wordml/symex" mc:Ignorable="w14 w15 w16se"/>
 </file>
 
 <file path=word/theme/theme1.xml><?xml version="1.0" encoding="utf-8"?>
@@ -9132,9 +8697,7 @@
 </file>
 
 <file path=customXml/item2.xml><?xml version="1.0" encoding="utf-8"?>
-<p:properties xmlns:p="http://schemas.microsoft.com/office/2006/metadata/properties" xmlns:xsi="http://www.w3.org/2001/XMLSchema-instance" xmlns:pc="http://schemas.microsoft.com/office/infopath/2007/PartnerControls">
-  <documentManagement/>
-</p:properties>
+<b:Sources xmlns:b="http://schemas.openxmlformats.org/officeDocument/2006/bibliography" xmlns="http://schemas.openxmlformats.org/officeDocument/2006/bibliography" SelectedStyle="\APASixthEditionOfficeOnline.xsl" StyleName="APA" Version="6"/>
 </file>
 
 <file path=customXml/item3.xml><?xml version="1.0" encoding="utf-8"?>
@@ -9147,7 +8710,9 @@
 </file>
 
 <file path=customXml/item4.xml><?xml version="1.0" encoding="utf-8"?>
-<b:Sources xmlns:b="http://schemas.openxmlformats.org/officeDocument/2006/bibliography" xmlns="http://schemas.openxmlformats.org/officeDocument/2006/bibliography" SelectedStyle="\APASixthEditionOfficeOnline.xsl" StyleName="APA" Version="6"/>
+<p:properties xmlns:p="http://schemas.microsoft.com/office/2006/metadata/properties" xmlns:xsi="http://www.w3.org/2001/XMLSchema-instance" xmlns:pc="http://schemas.microsoft.com/office/infopath/2007/PartnerControls">
+  <documentManagement/>
+</p:properties>
 </file>
 
 <file path=customXml/itemProps1.xml><?xml version="1.0" encoding="utf-8"?>
@@ -9169,17 +8734,9 @@
 </file>
 
 <file path=customXml/itemProps2.xml><?xml version="1.0" encoding="utf-8"?>
-<ds:datastoreItem xmlns:ds="http://schemas.openxmlformats.org/officeDocument/2006/customXml" ds:itemID="{5F1783E3-BA1C-4CA3-8E32-C9B378BBED03}">
+<ds:datastoreItem xmlns:ds="http://schemas.openxmlformats.org/officeDocument/2006/customXml" ds:itemID="{FBD61725-A60E-40F3-AB5D-0E7F797DD77D}">
   <ds:schemaRefs>
-    <ds:schemaRef ds:uri="http://schemas.openxmlformats.org/package/2006/metadata/core-properties"/>
-    <ds:schemaRef ds:uri="http://schemas.microsoft.com/office/infopath/2007/PartnerControls"/>
-    <ds:schemaRef ds:uri="http://purl.org/dc/elements/1.1/"/>
-    <ds:schemaRef ds:uri="http://schemas.microsoft.com/office/2006/documentManagement/types"/>
-    <ds:schemaRef ds:uri="http://schemas.microsoft.com/office/2006/metadata/properties"/>
-    <ds:schemaRef ds:uri="126e8a1c-9ea9-435a-ac89-d06c80d62e30"/>
-    <ds:schemaRef ds:uri="http://purl.org/dc/terms/"/>
-    <ds:schemaRef ds:uri="http://purl.org/dc/dcmitype/"/>
-    <ds:schemaRef ds:uri="http://www.w3.org/XML/1998/namespace"/>
+    <ds:schemaRef ds:uri="http://schemas.openxmlformats.org/officeDocument/2006/bibliography"/>
   </ds:schemaRefs>
 </ds:datastoreItem>
 </file>
@@ -9193,9 +8750,10 @@
 </file>
 
 <file path=customXml/itemProps4.xml><?xml version="1.0" encoding="utf-8"?>
-<ds:datastoreItem xmlns:ds="http://schemas.openxmlformats.org/officeDocument/2006/customXml" ds:itemID="{FBD61725-A60E-40F3-AB5D-0E7F797DD77D}">
+<ds:datastoreItem xmlns:ds="http://schemas.openxmlformats.org/officeDocument/2006/customXml" ds:itemID="{5F1783E3-BA1C-4CA3-8E32-C9B378BBED03}">
   <ds:schemaRefs>
-    <ds:schemaRef ds:uri="http://schemas.openxmlformats.org/officeDocument/2006/bibliography"/>
+    <ds:schemaRef ds:uri="http://schemas.microsoft.com/office/2006/metadata/properties"/>
+    <ds:schemaRef ds:uri="http://schemas.microsoft.com/office/infopath/2007/PartnerControls"/>
   </ds:schemaRefs>
 </ds:datastoreItem>
 </file>
</xml_diff>